<commit_message>
terminando configuracino de sublime text 3 y añadiendo tiempos platzi
</commit_message>
<xml_diff>
--- a/Pasos avance tesis.docx
+++ b/Pasos avance tesis.docx
@@ -4,8 +4,13 @@
   <w:body>
     <w:p>
       <w:r>
-        <w:t>Descargamos git</w:t>
-      </w:r>
+        <w:t xml:space="preserve">Descargamos </w:t>
+      </w:r>
+      <w:proofErr w:type="spellStart"/>
+      <w:r>
+        <w:t>git</w:t>
+      </w:r>
+      <w:proofErr w:type="spellEnd"/>
     </w:p>
     <w:p>
       <w:r>
@@ -52,7 +57,455 @@
     </w:p>
     <w:p>
       <w:r>
-        <w:t>Creamos repositorio en github</w:t>
+        <w:t xml:space="preserve">Creamos repositorio en </w:t>
+      </w:r>
+      <w:proofErr w:type="spellStart"/>
+      <w:r>
+        <w:t>github</w:t>
+      </w:r>
+      <w:proofErr w:type="spellEnd"/>
+    </w:p>
+    <w:p>
+      <w:r>
+        <w:rPr>
+          <w:noProof/>
+          <w:lang w:eastAsia="es-EC"/>
+        </w:rPr>
+        <w:drawing>
+          <wp:inline distT="0" distB="0" distL="0" distR="0" wp14:anchorId="1E6C528F" wp14:editId="314667B0">
+            <wp:extent cx="5612130" cy="2990850"/>
+            <wp:effectExtent l="0" t="0" r="7620" b="0"/>
+            <wp:docPr id="2" name="Imagen 2"/>
+            <wp:cNvGraphicFramePr>
+              <a:graphicFrameLocks xmlns:a="http://schemas.openxmlformats.org/drawingml/2006/main" noChangeAspect="1"/>
+            </wp:cNvGraphicFramePr>
+            <a:graphic xmlns:a="http://schemas.openxmlformats.org/drawingml/2006/main">
+              <a:graphicData uri="http://schemas.openxmlformats.org/drawingml/2006/picture">
+                <pic:pic xmlns:pic="http://schemas.openxmlformats.org/drawingml/2006/picture">
+                  <pic:nvPicPr>
+                    <pic:cNvPr id="0" name=""/>
+                    <pic:cNvPicPr/>
+                  </pic:nvPicPr>
+                  <pic:blipFill>
+                    <a:blip r:embed="rId6"/>
+                    <a:stretch>
+                      <a:fillRect/>
+                    </a:stretch>
+                  </pic:blipFill>
+                  <pic:spPr>
+                    <a:xfrm>
+                      <a:off x="0" y="0"/>
+                      <a:ext cx="5612130" cy="2990850"/>
+                    </a:xfrm>
+                    <a:prstGeom prst="rect">
+                      <a:avLst/>
+                    </a:prstGeom>
+                  </pic:spPr>
+                </pic:pic>
+              </a:graphicData>
+            </a:graphic>
+          </wp:inline>
+        </w:drawing>
+      </w:r>
+    </w:p>
+    <w:p>
+      <w:r>
+        <w:t xml:space="preserve">Descargamos sublime </w:t>
+      </w:r>
+      <w:proofErr w:type="spellStart"/>
+      <w:r>
+        <w:t>text</w:t>
+      </w:r>
+      <w:proofErr w:type="spellEnd"/>
+      <w:r>
+        <w:t xml:space="preserve"> 3</w:t>
+      </w:r>
+    </w:p>
+    <w:p/>
+    <w:p>
+      <w:r>
+        <w:rPr>
+          <w:noProof/>
+          <w:lang w:eastAsia="es-EC"/>
+        </w:rPr>
+        <w:lastRenderedPageBreak/>
+        <w:drawing>
+          <wp:inline distT="0" distB="0" distL="0" distR="0" wp14:anchorId="7C9C57C8" wp14:editId="4FE22467">
+            <wp:extent cx="5612130" cy="4602480"/>
+            <wp:effectExtent l="0" t="0" r="7620" b="7620"/>
+            <wp:docPr id="3" name="Imagen 3"/>
+            <wp:cNvGraphicFramePr>
+              <a:graphicFrameLocks xmlns:a="http://schemas.openxmlformats.org/drawingml/2006/main" noChangeAspect="1"/>
+            </wp:cNvGraphicFramePr>
+            <a:graphic xmlns:a="http://schemas.openxmlformats.org/drawingml/2006/main">
+              <a:graphicData uri="http://schemas.openxmlformats.org/drawingml/2006/picture">
+                <pic:pic xmlns:pic="http://schemas.openxmlformats.org/drawingml/2006/picture">
+                  <pic:nvPicPr>
+                    <pic:cNvPr id="0" name=""/>
+                    <pic:cNvPicPr/>
+                  </pic:nvPicPr>
+                  <pic:blipFill>
+                    <a:blip r:embed="rId7"/>
+                    <a:stretch>
+                      <a:fillRect/>
+                    </a:stretch>
+                  </pic:blipFill>
+                  <pic:spPr>
+                    <a:xfrm>
+                      <a:off x="0" y="0"/>
+                      <a:ext cx="5612130" cy="4602480"/>
+                    </a:xfrm>
+                    <a:prstGeom prst="rect">
+                      <a:avLst/>
+                    </a:prstGeom>
+                  </pic:spPr>
+                </pic:pic>
+              </a:graphicData>
+            </a:graphic>
+          </wp:inline>
+        </w:drawing>
+      </w:r>
+    </w:p>
+    <w:p>
+      <w:r>
+        <w:t xml:space="preserve">Configurando </w:t>
+      </w:r>
+      <w:proofErr w:type="spellStart"/>
+      <w:r>
+        <w:t>git</w:t>
+      </w:r>
+      <w:proofErr w:type="spellEnd"/>
+      <w:r>
+        <w:t xml:space="preserve"> para acceso remoto</w:t>
+      </w:r>
+    </w:p>
+    <w:p>
+      <w:r>
+        <w:rPr>
+          <w:noProof/>
+          <w:lang w:eastAsia="es-EC"/>
+        </w:rPr>
+        <w:drawing>
+          <wp:inline distT="0" distB="0" distL="0" distR="0" wp14:anchorId="7DBE6586" wp14:editId="0A1856C0">
+            <wp:extent cx="5612130" cy="2990850"/>
+            <wp:effectExtent l="0" t="0" r="7620" b="0"/>
+            <wp:docPr id="4" name="Imagen 4"/>
+            <wp:cNvGraphicFramePr>
+              <a:graphicFrameLocks xmlns:a="http://schemas.openxmlformats.org/drawingml/2006/main" noChangeAspect="1"/>
+            </wp:cNvGraphicFramePr>
+            <a:graphic xmlns:a="http://schemas.openxmlformats.org/drawingml/2006/main">
+              <a:graphicData uri="http://schemas.openxmlformats.org/drawingml/2006/picture">
+                <pic:pic xmlns:pic="http://schemas.openxmlformats.org/drawingml/2006/picture">
+                  <pic:nvPicPr>
+                    <pic:cNvPr id="0" name=""/>
+                    <pic:cNvPicPr/>
+                  </pic:nvPicPr>
+                  <pic:blipFill>
+                    <a:blip r:embed="rId8"/>
+                    <a:stretch>
+                      <a:fillRect/>
+                    </a:stretch>
+                  </pic:blipFill>
+                  <pic:spPr>
+                    <a:xfrm>
+                      <a:off x="0" y="0"/>
+                      <a:ext cx="5612130" cy="2990850"/>
+                    </a:xfrm>
+                    <a:prstGeom prst="rect">
+                      <a:avLst/>
+                    </a:prstGeom>
+                  </pic:spPr>
+                </pic:pic>
+              </a:graphicData>
+            </a:graphic>
+          </wp:inline>
+        </w:drawing>
+      </w:r>
+    </w:p>
+    <w:p>
+      <w:r>
+        <w:rPr>
+          <w:noProof/>
+          <w:lang w:eastAsia="es-EC"/>
+        </w:rPr>
+        <w:lastRenderedPageBreak/>
+        <w:drawing>
+          <wp:inline distT="0" distB="0" distL="0" distR="0" wp14:anchorId="31487D67" wp14:editId="7D2718AB">
+            <wp:extent cx="5612130" cy="2990850"/>
+            <wp:effectExtent l="0" t="0" r="7620" b="0"/>
+            <wp:docPr id="5" name="Imagen 5"/>
+            <wp:cNvGraphicFramePr>
+              <a:graphicFrameLocks xmlns:a="http://schemas.openxmlformats.org/drawingml/2006/main" noChangeAspect="1"/>
+            </wp:cNvGraphicFramePr>
+            <a:graphic xmlns:a="http://schemas.openxmlformats.org/drawingml/2006/main">
+              <a:graphicData uri="http://schemas.openxmlformats.org/drawingml/2006/picture">
+                <pic:pic xmlns:pic="http://schemas.openxmlformats.org/drawingml/2006/picture">
+                  <pic:nvPicPr>
+                    <pic:cNvPr id="0" name=""/>
+                    <pic:cNvPicPr/>
+                  </pic:nvPicPr>
+                  <pic:blipFill>
+                    <a:blip r:embed="rId9"/>
+                    <a:stretch>
+                      <a:fillRect/>
+                    </a:stretch>
+                  </pic:blipFill>
+                  <pic:spPr>
+                    <a:xfrm>
+                      <a:off x="0" y="0"/>
+                      <a:ext cx="5612130" cy="2990850"/>
+                    </a:xfrm>
+                    <a:prstGeom prst="rect">
+                      <a:avLst/>
+                    </a:prstGeom>
+                  </pic:spPr>
+                </pic:pic>
+              </a:graphicData>
+            </a:graphic>
+          </wp:inline>
+        </w:drawing>
+      </w:r>
+    </w:p>
+    <w:p>
+      <w:r>
+        <w:t xml:space="preserve">Realizando primer </w:t>
+      </w:r>
+      <w:proofErr w:type="spellStart"/>
+      <w:r>
+        <w:t>commit</w:t>
+      </w:r>
+      <w:proofErr w:type="spellEnd"/>
+      <w:r>
+        <w:t xml:space="preserve"> y después ya solo verlo en </w:t>
+      </w:r>
+      <w:proofErr w:type="spellStart"/>
+      <w:r>
+        <w:t>github</w:t>
+      </w:r>
+      <w:proofErr w:type="spellEnd"/>
+      <w:r>
+        <w:t xml:space="preserve"> el procesos de los </w:t>
+      </w:r>
+      <w:proofErr w:type="spellStart"/>
+      <w:r>
+        <w:t>passos</w:t>
+      </w:r>
+      <w:proofErr w:type="spellEnd"/>
+    </w:p>
+    <w:p>
+      <w:proofErr w:type="spellStart"/>
+      <w:r>
+        <w:t>Package</w:t>
+      </w:r>
+      <w:proofErr w:type="spellEnd"/>
+      <w:r>
+        <w:t xml:space="preserve"> Control </w:t>
+      </w:r>
+    </w:p>
+    <w:p>
+      <w:r>
+        <w:rPr>
+          <w:noProof/>
+          <w:lang w:eastAsia="es-EC"/>
+        </w:rPr>
+        <w:drawing>
+          <wp:inline distT="0" distB="0" distL="0" distR="0" wp14:anchorId="7117F4FC" wp14:editId="3371124B">
+            <wp:extent cx="5612130" cy="2990850"/>
+            <wp:effectExtent l="0" t="0" r="7620" b="0"/>
+            <wp:docPr id="6" name="Imagen 6"/>
+            <wp:cNvGraphicFramePr>
+              <a:graphicFrameLocks xmlns:a="http://schemas.openxmlformats.org/drawingml/2006/main" noChangeAspect="1"/>
+            </wp:cNvGraphicFramePr>
+            <a:graphic xmlns:a="http://schemas.openxmlformats.org/drawingml/2006/main">
+              <a:graphicData uri="http://schemas.openxmlformats.org/drawingml/2006/picture">
+                <pic:pic xmlns:pic="http://schemas.openxmlformats.org/drawingml/2006/picture">
+                  <pic:nvPicPr>
+                    <pic:cNvPr id="0" name=""/>
+                    <pic:cNvPicPr/>
+                  </pic:nvPicPr>
+                  <pic:blipFill>
+                    <a:blip r:embed="rId10"/>
+                    <a:stretch>
+                      <a:fillRect/>
+                    </a:stretch>
+                  </pic:blipFill>
+                  <pic:spPr>
+                    <a:xfrm>
+                      <a:off x="0" y="0"/>
+                      <a:ext cx="5612130" cy="2990850"/>
+                    </a:xfrm>
+                    <a:prstGeom prst="rect">
+                      <a:avLst/>
+                    </a:prstGeom>
+                  </pic:spPr>
+                </pic:pic>
+              </a:graphicData>
+            </a:graphic>
+          </wp:inline>
+        </w:drawing>
+      </w:r>
+    </w:p>
+    <w:p>
+      <w:proofErr w:type="spellStart"/>
+      <w:r>
+        <w:t>Stylus</w:t>
+      </w:r>
+      <w:proofErr w:type="spellEnd"/>
+      <w:r>
+        <w:t xml:space="preserve"> </w:t>
+      </w:r>
+    </w:p>
+    <w:p>
+      <w:r>
+        <w:rPr>
+          <w:noProof/>
+          <w:lang w:eastAsia="es-EC"/>
+        </w:rPr>
+        <w:lastRenderedPageBreak/>
+        <w:drawing>
+          <wp:inline distT="0" distB="0" distL="0" distR="0" wp14:anchorId="0BB9FCA8" wp14:editId="7B01C11A">
+            <wp:extent cx="5612130" cy="2990850"/>
+            <wp:effectExtent l="0" t="0" r="7620" b="0"/>
+            <wp:docPr id="7" name="Imagen 7"/>
+            <wp:cNvGraphicFramePr>
+              <a:graphicFrameLocks xmlns:a="http://schemas.openxmlformats.org/drawingml/2006/main" noChangeAspect="1"/>
+            </wp:cNvGraphicFramePr>
+            <a:graphic xmlns:a="http://schemas.openxmlformats.org/drawingml/2006/main">
+              <a:graphicData uri="http://schemas.openxmlformats.org/drawingml/2006/picture">
+                <pic:pic xmlns:pic="http://schemas.openxmlformats.org/drawingml/2006/picture">
+                  <pic:nvPicPr>
+                    <pic:cNvPr id="0" name=""/>
+                    <pic:cNvPicPr/>
+                  </pic:nvPicPr>
+                  <pic:blipFill>
+                    <a:blip r:embed="rId11"/>
+                    <a:stretch>
+                      <a:fillRect/>
+                    </a:stretch>
+                  </pic:blipFill>
+                  <pic:spPr>
+                    <a:xfrm>
+                      <a:off x="0" y="0"/>
+                      <a:ext cx="5612130" cy="2990850"/>
+                    </a:xfrm>
+                    <a:prstGeom prst="rect">
+                      <a:avLst/>
+                    </a:prstGeom>
+                  </pic:spPr>
+                </pic:pic>
+              </a:graphicData>
+            </a:graphic>
+          </wp:inline>
+        </w:drawing>
+      </w:r>
+    </w:p>
+    <w:p>
+      <w:proofErr w:type="spellStart"/>
+      <w:r>
+        <w:t>Setui</w:t>
+      </w:r>
+      <w:proofErr w:type="spellEnd"/>
+    </w:p>
+    <w:p>
+      <w:r>
+        <w:rPr>
+          <w:noProof/>
+          <w:lang w:eastAsia="es-EC"/>
+        </w:rPr>
+        <w:drawing>
+          <wp:inline distT="0" distB="0" distL="0" distR="0" wp14:anchorId="05D48BC1" wp14:editId="29337E69">
+            <wp:extent cx="5612130" cy="2990850"/>
+            <wp:effectExtent l="0" t="0" r="7620" b="0"/>
+            <wp:docPr id="8" name="Imagen 8"/>
+            <wp:cNvGraphicFramePr>
+              <a:graphicFrameLocks xmlns:a="http://schemas.openxmlformats.org/drawingml/2006/main" noChangeAspect="1"/>
+            </wp:cNvGraphicFramePr>
+            <a:graphic xmlns:a="http://schemas.openxmlformats.org/drawingml/2006/main">
+              <a:graphicData uri="http://schemas.openxmlformats.org/drawingml/2006/picture">
+                <pic:pic xmlns:pic="http://schemas.openxmlformats.org/drawingml/2006/picture">
+                  <pic:nvPicPr>
+                    <pic:cNvPr id="0" name=""/>
+                    <pic:cNvPicPr/>
+                  </pic:nvPicPr>
+                  <pic:blipFill>
+                    <a:blip r:embed="rId12"/>
+                    <a:stretch>
+                      <a:fillRect/>
+                    </a:stretch>
+                  </pic:blipFill>
+                  <pic:spPr>
+                    <a:xfrm>
+                      <a:off x="0" y="0"/>
+                      <a:ext cx="5612130" cy="2990850"/>
+                    </a:xfrm>
+                    <a:prstGeom prst="rect">
+                      <a:avLst/>
+                    </a:prstGeom>
+                  </pic:spPr>
+                </pic:pic>
+              </a:graphicData>
+            </a:graphic>
+          </wp:inline>
+        </w:drawing>
+      </w:r>
+    </w:p>
+    <w:p>
+      <w:proofErr w:type="spellStart"/>
+      <w:r>
+        <w:t>Seti</w:t>
+      </w:r>
+      <w:proofErr w:type="spellEnd"/>
+      <w:r>
+        <w:t xml:space="preserve"> </w:t>
+      </w:r>
+      <w:proofErr w:type="spellStart"/>
+      <w:r>
+        <w:t>monokai</w:t>
+      </w:r>
+      <w:proofErr w:type="spellEnd"/>
+    </w:p>
+    <w:p>
+      <w:r>
+        <w:rPr>
+          <w:noProof/>
+          <w:lang w:eastAsia="es-EC"/>
+        </w:rPr>
+        <w:lastRenderedPageBreak/>
+        <w:drawing>
+          <wp:inline distT="0" distB="0" distL="0" distR="0" wp14:anchorId="6374978B" wp14:editId="4CDA3A1F">
+            <wp:extent cx="5612130" cy="3155315"/>
+            <wp:effectExtent l="0" t="0" r="7620" b="6985"/>
+            <wp:docPr id="9" name="Imagen 9"/>
+            <wp:cNvGraphicFramePr>
+              <a:graphicFrameLocks xmlns:a="http://schemas.openxmlformats.org/drawingml/2006/main" noChangeAspect="1"/>
+            </wp:cNvGraphicFramePr>
+            <a:graphic xmlns:a="http://schemas.openxmlformats.org/drawingml/2006/main">
+              <a:graphicData uri="http://schemas.openxmlformats.org/drawingml/2006/picture">
+                <pic:pic xmlns:pic="http://schemas.openxmlformats.org/drawingml/2006/picture">
+                  <pic:nvPicPr>
+                    <pic:cNvPr id="0" name=""/>
+                    <pic:cNvPicPr/>
+                  </pic:nvPicPr>
+                  <pic:blipFill>
+                    <a:blip r:embed="rId13"/>
+                    <a:stretch>
+                      <a:fillRect/>
+                    </a:stretch>
+                  </pic:blipFill>
+                  <pic:spPr>
+                    <a:xfrm>
+                      <a:off x="0" y="0"/>
+                      <a:ext cx="5612130" cy="3155315"/>
+                    </a:xfrm>
+                    <a:prstGeom prst="rect">
+                      <a:avLst/>
+                    </a:prstGeom>
+                  </pic:spPr>
+                </pic:pic>
+              </a:graphicData>
+            </a:graphic>
+          </wp:inline>
+        </w:drawing>
       </w:r>
       <w:bookmarkStart w:id="0" w:name="_GoBack"/>
       <w:bookmarkEnd w:id="0"/>

</xml_diff>

<commit_message>
guardando datos ultimo backup
</commit_message>
<xml_diff>
--- a/Pasos avance tesis.docx
+++ b/Pasos avance tesis.docx
@@ -507,6 +507,18 @@
           </wp:inline>
         </w:drawing>
       </w:r>
+    </w:p>
+    <w:p>
+      <w:hyperlink r:id="rId14" w:history="1">
+        <w:r>
+          <w:rPr>
+            <w:rStyle w:val="Hipervnculo"/>
+          </w:rPr>
+          <w:t>https://www.youtube.com/watch?v=d4FVGsjzMks</w:t>
+        </w:r>
+      </w:hyperlink>
+    </w:p>
+    <w:p>
       <w:bookmarkStart w:id="0" w:name="_GoBack"/>
       <w:bookmarkEnd w:id="0"/>
     </w:p>
@@ -737,6 +749,17 @@
       <w:szCs w:val="16"/>
     </w:rPr>
   </w:style>
+  <w:style w:type="character" w:styleId="Hipervnculo">
+    <w:name w:val="Hyperlink"/>
+    <w:basedOn w:val="Fuentedeprrafopredeter"/>
+    <w:uiPriority w:val="99"/>
+    <w:unhideWhenUsed/>
+    <w:rsid w:val="0035646B"/>
+    <w:rPr>
+      <w:color w:val="0000FF" w:themeColor="hyperlink"/>
+      <w:u w:val="single"/>
+    </w:rPr>
+  </w:style>
 </w:styles>
 </file>
 
@@ -955,6 +978,17 @@
       <w:rFonts w:ascii="Tahoma" w:hAnsi="Tahoma" w:cs="Tahoma"/>
       <w:sz w:val="16"/>
       <w:szCs w:val="16"/>
+    </w:rPr>
+  </w:style>
+  <w:style w:type="character" w:styleId="Hipervnculo">
+    <w:name w:val="Hyperlink"/>
+    <w:basedOn w:val="Fuentedeprrafopredeter"/>
+    <w:uiPriority w:val="99"/>
+    <w:unhideWhenUsed/>
+    <w:rsid w:val="0035646B"/>
+    <w:rPr>
+      <w:color w:val="0000FF" w:themeColor="hyperlink"/>
+      <w:u w:val="single"/>
     </w:rPr>
   </w:style>
 </w:styles>

</xml_diff>

<commit_message>
comrpando dominio www.unidaddegeston.club y servidor digital ocean
</commit_message>
<xml_diff>
--- a/Pasos avance tesis.docx
+++ b/Pasos avance tesis.docx
@@ -1,16 +1,11 @@
 
 <file path=word/document.xml><?xml version="1.0" encoding="utf-8"?>
-<w:document xmlns:wpc="http://schemas.microsoft.com/office/word/2010/wordprocessingCanvas" xmlns:mc="http://schemas.openxmlformats.org/markup-compatibility/2006" xmlns:o="urn:schemas-microsoft-com:office:office" xmlns:r="http://schemas.openxmlformats.org/officeDocument/2006/relationships" xmlns:m="http://schemas.openxmlformats.org/officeDocument/2006/math" xmlns:v="urn:schemas-microsoft-com:vml" xmlns:wp14="http://schemas.microsoft.com/office/word/2010/wordprocessingDrawing" xmlns:wp="http://schemas.openxmlformats.org/drawingml/2006/wordprocessingDrawing" xmlns:w10="urn:schemas-microsoft-com:office:word" xmlns:w="http://schemas.openxmlformats.org/wordprocessingml/2006/main" xmlns:w14="http://schemas.microsoft.com/office/word/2010/wordml" xmlns:wpg="http://schemas.microsoft.com/office/word/2010/wordprocessingGroup" xmlns:wpi="http://schemas.microsoft.com/office/word/2010/wordprocessingInk" xmlns:wne="http://schemas.microsoft.com/office/word/2006/wordml" xmlns:wps="http://schemas.microsoft.com/office/word/2010/wordprocessingShape" mc:Ignorable="w14 wp14">
+<w:document xmlns:wpc="http://schemas.microsoft.com/office/word/2010/wordprocessingCanvas" xmlns:mc="http://schemas.openxmlformats.org/markup-compatibility/2006" xmlns:o="urn:schemas-microsoft-com:office:office" xmlns:r="http://schemas.openxmlformats.org/officeDocument/2006/relationships" xmlns:m="http://schemas.openxmlformats.org/officeDocument/2006/math" xmlns:v="urn:schemas-microsoft-com:vml" xmlns:wp14="http://schemas.microsoft.com/office/word/2010/wordprocessingDrawing" xmlns:wp="http://schemas.openxmlformats.org/drawingml/2006/wordprocessingDrawing" xmlns:w10="urn:schemas-microsoft-com:office:word" xmlns:w="http://schemas.openxmlformats.org/wordprocessingml/2006/main" xmlns:w14="http://schemas.microsoft.com/office/word/2010/wordml" xmlns:w15="http://schemas.microsoft.com/office/word/2012/wordml" xmlns:wpg="http://schemas.microsoft.com/office/word/2010/wordprocessingGroup" xmlns:wpi="http://schemas.microsoft.com/office/word/2010/wordprocessingInk" xmlns:wne="http://schemas.microsoft.com/office/word/2006/wordml" xmlns:wps="http://schemas.microsoft.com/office/word/2010/wordprocessingShape" mc:Ignorable="w14 w15 wp14">
   <w:body>
     <w:p>
       <w:r>
-        <w:t xml:space="preserve">Descargamos </w:t>
-      </w:r>
-      <w:proofErr w:type="spellStart"/>
-      <w:r>
-        <w:t>git</w:t>
-      </w:r>
-      <w:proofErr w:type="spellEnd"/>
+        <w:t>Descargamos git</w:t>
+      </w:r>
     </w:p>
     <w:p>
       <w:r>
@@ -34,7 +29,7 @@
                     <pic:cNvPicPr/>
                   </pic:nvPicPr>
                   <pic:blipFill>
-                    <a:blip r:embed="rId5"/>
+                    <a:blip r:embed="rId4"/>
                     <a:stretch>
                       <a:fillRect/>
                     </a:stretch>
@@ -57,13 +52,8 @@
     </w:p>
     <w:p>
       <w:r>
-        <w:t xml:space="preserve">Creamos repositorio en </w:t>
-      </w:r>
-      <w:proofErr w:type="spellStart"/>
-      <w:r>
-        <w:t>github</w:t>
-      </w:r>
-      <w:proofErr w:type="spellEnd"/>
+        <w:t>Creamos repositorio en github</w:t>
+      </w:r>
     </w:p>
     <w:p>
       <w:r>
@@ -87,7 +77,7 @@
                     <pic:cNvPicPr/>
                   </pic:nvPicPr>
                   <pic:blipFill>
-                    <a:blip r:embed="rId6"/>
+                    <a:blip r:embed="rId5"/>
                     <a:stretch>
                       <a:fillRect/>
                     </a:stretch>
@@ -110,15 +100,7 @@
     </w:p>
     <w:p>
       <w:r>
-        <w:t xml:space="preserve">Descargamos sublime </w:t>
-      </w:r>
-      <w:proofErr w:type="spellStart"/>
-      <w:r>
-        <w:t>text</w:t>
-      </w:r>
-      <w:proofErr w:type="spellEnd"/>
-      <w:r>
-        <w:t xml:space="preserve"> 3</w:t>
+        <w:t>Descargamos sublime text 3</w:t>
       </w:r>
     </w:p>
     <w:p/>
@@ -145,7 +127,7 @@
                     <pic:cNvPicPr/>
                   </pic:nvPicPr>
                   <pic:blipFill>
-                    <a:blip r:embed="rId7"/>
+                    <a:blip r:embed="rId6"/>
                     <a:stretch>
                       <a:fillRect/>
                     </a:stretch>
@@ -168,15 +150,7 @@
     </w:p>
     <w:p>
       <w:r>
-        <w:t xml:space="preserve">Configurando </w:t>
-      </w:r>
-      <w:proofErr w:type="spellStart"/>
-      <w:r>
-        <w:t>git</w:t>
-      </w:r>
-      <w:proofErr w:type="spellEnd"/>
-      <w:r>
-        <w:t xml:space="preserve"> para acceso remoto</w:t>
+        <w:t>Configurando git para acceso remoto</w:t>
       </w:r>
     </w:p>
     <w:p>
@@ -201,7 +175,7 @@
                     <pic:cNvPicPr/>
                   </pic:nvPicPr>
                   <pic:blipFill>
-                    <a:blip r:embed="rId8"/>
+                    <a:blip r:embed="rId7"/>
                     <a:stretch>
                       <a:fillRect/>
                     </a:stretch>
@@ -245,7 +219,7 @@
                     <pic:cNvPicPr/>
                   </pic:nvPicPr>
                   <pic:blipFill>
-                    <a:blip r:embed="rId9"/>
+                    <a:blip r:embed="rId8"/>
                     <a:stretch>
                       <a:fillRect/>
                     </a:stretch>
@@ -268,38 +242,12 @@
     </w:p>
     <w:p>
       <w:r>
-        <w:t xml:space="preserve">Realizando primer </w:t>
-      </w:r>
-      <w:proofErr w:type="spellStart"/>
-      <w:r>
-        <w:t>commit</w:t>
-      </w:r>
-      <w:proofErr w:type="spellEnd"/>
-      <w:r>
-        <w:t xml:space="preserve"> y después ya solo verlo en </w:t>
-      </w:r>
-      <w:proofErr w:type="spellStart"/>
-      <w:r>
-        <w:t>github</w:t>
-      </w:r>
-      <w:proofErr w:type="spellEnd"/>
-      <w:r>
-        <w:t xml:space="preserve"> el procesos de los </w:t>
-      </w:r>
-      <w:proofErr w:type="spellStart"/>
-      <w:r>
-        <w:t>passos</w:t>
-      </w:r>
-      <w:proofErr w:type="spellEnd"/>
-    </w:p>
-    <w:p>
-      <w:proofErr w:type="spellStart"/>
-      <w:r>
-        <w:t>Package</w:t>
-      </w:r>
-      <w:proofErr w:type="spellEnd"/>
-      <w:r>
-        <w:t xml:space="preserve"> Control </w:t>
+        <w:t>Realizando primer commit y después ya solo verlo en github el procesos de los passos</w:t>
+      </w:r>
+    </w:p>
+    <w:p>
+      <w:r>
+        <w:t xml:space="preserve">Package Control </w:t>
       </w:r>
     </w:p>
     <w:p>
@@ -324,7 +272,7 @@
                     <pic:cNvPicPr/>
                   </pic:nvPicPr>
                   <pic:blipFill>
-                    <a:blip r:embed="rId10"/>
+                    <a:blip r:embed="rId9"/>
                     <a:stretch>
                       <a:fillRect/>
                     </a:stretch>
@@ -346,13 +294,8 @@
       </w:r>
     </w:p>
     <w:p>
-      <w:proofErr w:type="spellStart"/>
-      <w:r>
-        <w:t>Stylus</w:t>
-      </w:r>
-      <w:proofErr w:type="spellEnd"/>
-      <w:r>
-        <w:t xml:space="preserve"> </w:t>
+      <w:r>
+        <w:t xml:space="preserve">Stylus </w:t>
       </w:r>
     </w:p>
     <w:p>
@@ -378,7 +321,7 @@
                     <pic:cNvPicPr/>
                   </pic:nvPicPr>
                   <pic:blipFill>
-                    <a:blip r:embed="rId11"/>
+                    <a:blip r:embed="rId10"/>
                     <a:stretch>
                       <a:fillRect/>
                     </a:stretch>
@@ -400,11 +343,9 @@
       </w:r>
     </w:p>
     <w:p>
-      <w:proofErr w:type="spellStart"/>
       <w:r>
         <w:t>Setui</w:t>
       </w:r>
-      <w:proofErr w:type="spellEnd"/>
     </w:p>
     <w:p>
       <w:r>
@@ -428,7 +369,7 @@
                     <pic:cNvPicPr/>
                   </pic:nvPicPr>
                   <pic:blipFill>
-                    <a:blip r:embed="rId12"/>
+                    <a:blip r:embed="rId11"/>
                     <a:stretch>
                       <a:fillRect/>
                     </a:stretch>
@@ -450,19 +391,9 @@
       </w:r>
     </w:p>
     <w:p>
-      <w:proofErr w:type="spellStart"/>
-      <w:r>
-        <w:t>Seti</w:t>
-      </w:r>
-      <w:proofErr w:type="spellEnd"/>
-      <w:r>
-        <w:t xml:space="preserve"> </w:t>
-      </w:r>
-      <w:proofErr w:type="spellStart"/>
-      <w:r>
-        <w:t>monokai</w:t>
-      </w:r>
-      <w:proofErr w:type="spellEnd"/>
+      <w:r>
+        <w:t>Seti monokai</w:t>
+      </w:r>
     </w:p>
     <w:p>
       <w:r>
@@ -487,7 +418,7 @@
                     <pic:cNvPicPr/>
                   </pic:nvPicPr>
                   <pic:blipFill>
-                    <a:blip r:embed="rId13"/>
+                    <a:blip r:embed="rId12"/>
                     <a:stretch>
                       <a:fillRect/>
                     </a:stretch>
@@ -509,7 +440,7 @@
       </w:r>
     </w:p>
     <w:p>
-      <w:hyperlink r:id="rId14" w:history="1">
+      <w:hyperlink r:id="rId13" w:history="1">
         <w:r>
           <w:rPr>
             <w:rStyle w:val="Hipervnculo"/>
@@ -519,6 +450,562 @@
       </w:hyperlink>
     </w:p>
     <w:p>
+      <w:r>
+        <w:t xml:space="preserve">Digital Ocean </w:t>
+      </w:r>
+    </w:p>
+    <w:p>
+      <w:hyperlink r:id="rId14" w:history="1">
+        <w:r>
+          <w:rPr>
+            <w:rStyle w:val="Hipervnculo"/>
+          </w:rPr>
+          <w:t>http://www.traversymedia.com</w:t>
+        </w:r>
+        <w:r>
+          <w:rPr>
+            <w:rStyle w:val="Hipervnculo"/>
+          </w:rPr>
+          <w:t>/</w:t>
+        </w:r>
+        <w:r>
+          <w:rPr>
+            <w:rStyle w:val="Hipervnculo"/>
+          </w:rPr>
+          <w:t>deploying-node-js-to-digital-ocean/</w:t>
+        </w:r>
+      </w:hyperlink>
+    </w:p>
+    <w:p>
+      <w:r>
+        <w:t>instalación y conexión via putty</w:t>
+      </w:r>
+    </w:p>
+    <w:p>
+      <w:hyperlink r:id="rId15" w:history="1">
+        <w:r>
+          <w:rPr>
+            <w:rStyle w:val="Hipervnculo"/>
+          </w:rPr>
+          <w:t>http://www.traversymedia.com/deploying-node-js-to-digital-ocean/</w:t>
+        </w:r>
+      </w:hyperlink>
+    </w:p>
+    <w:p>
+      <w:r>
+        <w:t>creando usuario extra en servidor</w:t>
+      </w:r>
+    </w:p>
+    <w:p>
+      <w:r>
+        <w:rPr>
+          <w:noProof/>
+          <w:lang w:eastAsia="es-EC"/>
+        </w:rPr>
+        <w:lastRenderedPageBreak/>
+        <w:drawing>
+          <wp:inline distT="0" distB="0" distL="0" distR="0" wp14:anchorId="4E48472E" wp14:editId="0B14D760">
+            <wp:extent cx="5612130" cy="3549015"/>
+            <wp:effectExtent l="0" t="0" r="7620" b="0"/>
+            <wp:docPr id="10" name="Imagen 10"/>
+            <wp:cNvGraphicFramePr>
+              <a:graphicFrameLocks xmlns:a="http://schemas.openxmlformats.org/drawingml/2006/main" noChangeAspect="1"/>
+            </wp:cNvGraphicFramePr>
+            <a:graphic xmlns:a="http://schemas.openxmlformats.org/drawingml/2006/main">
+              <a:graphicData uri="http://schemas.openxmlformats.org/drawingml/2006/picture">
+                <pic:pic xmlns:pic="http://schemas.openxmlformats.org/drawingml/2006/picture">
+                  <pic:nvPicPr>
+                    <pic:cNvPr id="1" name=""/>
+                    <pic:cNvPicPr/>
+                  </pic:nvPicPr>
+                  <pic:blipFill>
+                    <a:blip r:embed="rId16"/>
+                    <a:stretch>
+                      <a:fillRect/>
+                    </a:stretch>
+                  </pic:blipFill>
+                  <pic:spPr>
+                    <a:xfrm>
+                      <a:off x="0" y="0"/>
+                      <a:ext cx="5612130" cy="3549015"/>
+                    </a:xfrm>
+                    <a:prstGeom prst="rect">
+                      <a:avLst/>
+                    </a:prstGeom>
+                  </pic:spPr>
+                </pic:pic>
+              </a:graphicData>
+            </a:graphic>
+          </wp:inline>
+        </w:drawing>
+      </w:r>
+    </w:p>
+    <w:p>
+      <w:pPr>
+        <w:rPr>
+          <w:noProof/>
+          <w:lang w:eastAsia="es-EC"/>
+        </w:rPr>
+      </w:pPr>
+      <w:r>
+        <w:rPr>
+          <w:noProof/>
+          <w:lang w:eastAsia="es-EC"/>
+        </w:rPr>
+        <w:lastRenderedPageBreak/>
+        <w:drawing>
+          <wp:inline distT="0" distB="0" distL="0" distR="0" wp14:anchorId="0D3FA1C5" wp14:editId="13AEB46F">
+            <wp:extent cx="5612130" cy="6181090"/>
+            <wp:effectExtent l="0" t="0" r="7620" b="0"/>
+            <wp:docPr id="11" name="Imagen 11"/>
+            <wp:cNvGraphicFramePr>
+              <a:graphicFrameLocks xmlns:a="http://schemas.openxmlformats.org/drawingml/2006/main" noChangeAspect="1"/>
+            </wp:cNvGraphicFramePr>
+            <a:graphic xmlns:a="http://schemas.openxmlformats.org/drawingml/2006/main">
+              <a:graphicData uri="http://schemas.openxmlformats.org/drawingml/2006/picture">
+                <pic:pic xmlns:pic="http://schemas.openxmlformats.org/drawingml/2006/picture">
+                  <pic:nvPicPr>
+                    <pic:cNvPr id="1" name=""/>
+                    <pic:cNvPicPr/>
+                  </pic:nvPicPr>
+                  <pic:blipFill>
+                    <a:blip r:embed="rId17"/>
+                    <a:stretch>
+                      <a:fillRect/>
+                    </a:stretch>
+                  </pic:blipFill>
+                  <pic:spPr>
+                    <a:xfrm>
+                      <a:off x="0" y="0"/>
+                      <a:ext cx="5612130" cy="6181090"/>
+                    </a:xfrm>
+                    <a:prstGeom prst="rect">
+                      <a:avLst/>
+                    </a:prstGeom>
+                  </pic:spPr>
+                </pic:pic>
+              </a:graphicData>
+            </a:graphic>
+          </wp:inline>
+        </w:drawing>
+      </w:r>
+      <w:r>
+        <w:rPr>
+          <w:noProof/>
+          <w:lang w:eastAsia="es-EC"/>
+        </w:rPr>
+        <w:t xml:space="preserve"> </w:t>
+      </w:r>
+      <w:r>
+        <w:rPr>
+          <w:noProof/>
+          <w:lang w:eastAsia="es-EC"/>
+        </w:rPr>
+        <w:lastRenderedPageBreak/>
+        <w:drawing>
+          <wp:inline distT="0" distB="0" distL="0" distR="0" wp14:anchorId="0852EC63" wp14:editId="04BECD01">
+            <wp:extent cx="5612130" cy="6181090"/>
+            <wp:effectExtent l="0" t="0" r="7620" b="0"/>
+            <wp:docPr id="12" name="Imagen 12"/>
+            <wp:cNvGraphicFramePr>
+              <a:graphicFrameLocks xmlns:a="http://schemas.openxmlformats.org/drawingml/2006/main" noChangeAspect="1"/>
+            </wp:cNvGraphicFramePr>
+            <a:graphic xmlns:a="http://schemas.openxmlformats.org/drawingml/2006/main">
+              <a:graphicData uri="http://schemas.openxmlformats.org/drawingml/2006/picture">
+                <pic:pic xmlns:pic="http://schemas.openxmlformats.org/drawingml/2006/picture">
+                  <pic:nvPicPr>
+                    <pic:cNvPr id="1" name=""/>
+                    <pic:cNvPicPr/>
+                  </pic:nvPicPr>
+                  <pic:blipFill>
+                    <a:blip r:embed="rId18"/>
+                    <a:stretch>
+                      <a:fillRect/>
+                    </a:stretch>
+                  </pic:blipFill>
+                  <pic:spPr>
+                    <a:xfrm>
+                      <a:off x="0" y="0"/>
+                      <a:ext cx="5612130" cy="6181090"/>
+                    </a:xfrm>
+                    <a:prstGeom prst="rect">
+                      <a:avLst/>
+                    </a:prstGeom>
+                  </pic:spPr>
+                </pic:pic>
+              </a:graphicData>
+            </a:graphic>
+          </wp:inline>
+        </w:drawing>
+      </w:r>
+      <w:r>
+        <w:t xml:space="preserve"> </w:t>
+      </w:r>
+      <w:r>
+        <w:rPr>
+          <w:noProof/>
+          <w:lang w:eastAsia="es-EC"/>
+        </w:rPr>
+        <w:t xml:space="preserve">45.55.132.60 </w:t>
+      </w:r>
+      <w:r>
+        <w:rPr>
+          <w:noProof/>
+          <w:lang w:eastAsia="es-EC"/>
+        </w:rPr>
+        <w:lastRenderedPageBreak/>
+        <w:drawing>
+          <wp:inline distT="0" distB="0" distL="0" distR="0" wp14:anchorId="362BEBF8" wp14:editId="3DFFA4A1">
+            <wp:extent cx="5612130" cy="3155315"/>
+            <wp:effectExtent l="0" t="0" r="7620" b="6985"/>
+            <wp:docPr id="13" name="Imagen 13"/>
+            <wp:cNvGraphicFramePr>
+              <a:graphicFrameLocks xmlns:a="http://schemas.openxmlformats.org/drawingml/2006/main" noChangeAspect="1"/>
+            </wp:cNvGraphicFramePr>
+            <a:graphic xmlns:a="http://schemas.openxmlformats.org/drawingml/2006/main">
+              <a:graphicData uri="http://schemas.openxmlformats.org/drawingml/2006/picture">
+                <pic:pic xmlns:pic="http://schemas.openxmlformats.org/drawingml/2006/picture">
+                  <pic:nvPicPr>
+                    <pic:cNvPr id="1" name=""/>
+                    <pic:cNvPicPr/>
+                  </pic:nvPicPr>
+                  <pic:blipFill>
+                    <a:blip r:embed="rId19"/>
+                    <a:stretch>
+                      <a:fillRect/>
+                    </a:stretch>
+                  </pic:blipFill>
+                  <pic:spPr>
+                    <a:xfrm>
+                      <a:off x="0" y="0"/>
+                      <a:ext cx="5612130" cy="3155315"/>
+                    </a:xfrm>
+                    <a:prstGeom prst="rect">
+                      <a:avLst/>
+                    </a:prstGeom>
+                  </pic:spPr>
+                </pic:pic>
+              </a:graphicData>
+            </a:graphic>
+          </wp:inline>
+        </w:drawing>
+      </w:r>
+      <w:r>
+        <w:rPr>
+          <w:noProof/>
+          <w:lang w:eastAsia="es-EC"/>
+        </w:rPr>
+        <w:t xml:space="preserve"> </w:t>
+      </w:r>
+      <w:r>
+        <w:rPr>
+          <w:noProof/>
+          <w:lang w:eastAsia="es-EC"/>
+        </w:rPr>
+        <w:drawing>
+          <wp:inline distT="0" distB="0" distL="0" distR="0" wp14:anchorId="730AB363" wp14:editId="0B34A635">
+            <wp:extent cx="5612130" cy="3155315"/>
+            <wp:effectExtent l="0" t="0" r="7620" b="6985"/>
+            <wp:docPr id="14" name="Imagen 14"/>
+            <wp:cNvGraphicFramePr>
+              <a:graphicFrameLocks xmlns:a="http://schemas.openxmlformats.org/drawingml/2006/main" noChangeAspect="1"/>
+            </wp:cNvGraphicFramePr>
+            <a:graphic xmlns:a="http://schemas.openxmlformats.org/drawingml/2006/main">
+              <a:graphicData uri="http://schemas.openxmlformats.org/drawingml/2006/picture">
+                <pic:pic xmlns:pic="http://schemas.openxmlformats.org/drawingml/2006/picture">
+                  <pic:nvPicPr>
+                    <pic:cNvPr id="1" name=""/>
+                    <pic:cNvPicPr/>
+                  </pic:nvPicPr>
+                  <pic:blipFill>
+                    <a:blip r:embed="rId20"/>
+                    <a:stretch>
+                      <a:fillRect/>
+                    </a:stretch>
+                  </pic:blipFill>
+                  <pic:spPr>
+                    <a:xfrm>
+                      <a:off x="0" y="0"/>
+                      <a:ext cx="5612130" cy="3155315"/>
+                    </a:xfrm>
+                    <a:prstGeom prst="rect">
+                      <a:avLst/>
+                    </a:prstGeom>
+                  </pic:spPr>
+                </pic:pic>
+              </a:graphicData>
+            </a:graphic>
+          </wp:inline>
+        </w:drawing>
+      </w:r>
+      <w:r>
+        <w:rPr>
+          <w:noProof/>
+          <w:lang w:eastAsia="es-EC"/>
+        </w:rPr>
+        <w:t xml:space="preserve"> </w:t>
+      </w:r>
+      <w:r>
+        <w:rPr>
+          <w:noProof/>
+          <w:lang w:eastAsia="es-EC"/>
+        </w:rPr>
+        <w:lastRenderedPageBreak/>
+        <w:drawing>
+          <wp:inline distT="0" distB="0" distL="0" distR="0" wp14:anchorId="74026DAD" wp14:editId="45422147">
+            <wp:extent cx="5612130" cy="3155315"/>
+            <wp:effectExtent l="0" t="0" r="7620" b="6985"/>
+            <wp:docPr id="15" name="Imagen 15"/>
+            <wp:cNvGraphicFramePr>
+              <a:graphicFrameLocks xmlns:a="http://schemas.openxmlformats.org/drawingml/2006/main" noChangeAspect="1"/>
+            </wp:cNvGraphicFramePr>
+            <a:graphic xmlns:a="http://schemas.openxmlformats.org/drawingml/2006/main">
+              <a:graphicData uri="http://schemas.openxmlformats.org/drawingml/2006/picture">
+                <pic:pic xmlns:pic="http://schemas.openxmlformats.org/drawingml/2006/picture">
+                  <pic:nvPicPr>
+                    <pic:cNvPr id="1" name=""/>
+                    <pic:cNvPicPr/>
+                  </pic:nvPicPr>
+                  <pic:blipFill>
+                    <a:blip r:embed="rId21"/>
+                    <a:stretch>
+                      <a:fillRect/>
+                    </a:stretch>
+                  </pic:blipFill>
+                  <pic:spPr>
+                    <a:xfrm>
+                      <a:off x="0" y="0"/>
+                      <a:ext cx="5612130" cy="3155315"/>
+                    </a:xfrm>
+                    <a:prstGeom prst="rect">
+                      <a:avLst/>
+                    </a:prstGeom>
+                  </pic:spPr>
+                </pic:pic>
+              </a:graphicData>
+            </a:graphic>
+          </wp:inline>
+        </w:drawing>
+      </w:r>
+      <w:r>
+        <w:rPr>
+          <w:noProof/>
+          <w:lang w:eastAsia="es-EC"/>
+        </w:rPr>
+        <w:t xml:space="preserve"> </w:t>
+      </w:r>
+      <w:r>
+        <w:rPr>
+          <w:noProof/>
+          <w:lang w:eastAsia="es-EC"/>
+        </w:rPr>
+        <w:drawing>
+          <wp:inline distT="0" distB="0" distL="0" distR="0" wp14:anchorId="3E615ADE" wp14:editId="3E744700">
+            <wp:extent cx="5612130" cy="3155315"/>
+            <wp:effectExtent l="0" t="0" r="7620" b="6985"/>
+            <wp:docPr id="16" name="Imagen 16"/>
+            <wp:cNvGraphicFramePr>
+              <a:graphicFrameLocks xmlns:a="http://schemas.openxmlformats.org/drawingml/2006/main" noChangeAspect="1"/>
+            </wp:cNvGraphicFramePr>
+            <a:graphic xmlns:a="http://schemas.openxmlformats.org/drawingml/2006/main">
+              <a:graphicData uri="http://schemas.openxmlformats.org/drawingml/2006/picture">
+                <pic:pic xmlns:pic="http://schemas.openxmlformats.org/drawingml/2006/picture">
+                  <pic:nvPicPr>
+                    <pic:cNvPr id="1" name=""/>
+                    <pic:cNvPicPr/>
+                  </pic:nvPicPr>
+                  <pic:blipFill>
+                    <a:blip r:embed="rId22"/>
+                    <a:stretch>
+                      <a:fillRect/>
+                    </a:stretch>
+                  </pic:blipFill>
+                  <pic:spPr>
+                    <a:xfrm>
+                      <a:off x="0" y="0"/>
+                      <a:ext cx="5612130" cy="3155315"/>
+                    </a:xfrm>
+                    <a:prstGeom prst="rect">
+                      <a:avLst/>
+                    </a:prstGeom>
+                  </pic:spPr>
+                </pic:pic>
+              </a:graphicData>
+            </a:graphic>
+          </wp:inline>
+        </w:drawing>
+      </w:r>
+    </w:p>
+    <w:p>
+      <w:pPr>
+        <w:rPr>
+          <w:noProof/>
+          <w:lang w:eastAsia="es-EC"/>
+        </w:rPr>
+      </w:pPr>
+      <w:r>
+        <w:rPr>
+          <w:noProof/>
+          <w:lang w:eastAsia="es-EC"/>
+        </w:rPr>
+        <w:t>…termianr con ssh y ydemas para deploy</w:t>
+      </w:r>
+    </w:p>
+    <w:p>
+      <w:pPr>
+        <w:rPr>
+          <w:noProof/>
+          <w:lang w:eastAsia="es-EC"/>
+        </w:rPr>
+      </w:pPr>
+      <w:r>
+        <w:rPr>
+          <w:noProof/>
+          <w:lang w:eastAsia="es-EC"/>
+        </w:rPr>
+        <w:t>Compra de dominio en namecheap</w:t>
+      </w:r>
+    </w:p>
+    <w:p>
+      <w:r>
+        <w:rPr>
+          <w:noProof/>
+          <w:lang w:eastAsia="es-EC"/>
+        </w:rPr>
+        <w:lastRenderedPageBreak/>
+        <w:drawing>
+          <wp:inline distT="0" distB="0" distL="0" distR="0" wp14:anchorId="47070B6A" wp14:editId="3B66B88B">
+            <wp:extent cx="5612130" cy="2990850"/>
+            <wp:effectExtent l="0" t="0" r="7620" b="0"/>
+            <wp:docPr id="17" name="Imagen 17"/>
+            <wp:cNvGraphicFramePr>
+              <a:graphicFrameLocks xmlns:a="http://schemas.openxmlformats.org/drawingml/2006/main" noChangeAspect="1"/>
+            </wp:cNvGraphicFramePr>
+            <a:graphic xmlns:a="http://schemas.openxmlformats.org/drawingml/2006/main">
+              <a:graphicData uri="http://schemas.openxmlformats.org/drawingml/2006/picture">
+                <pic:pic xmlns:pic="http://schemas.openxmlformats.org/drawingml/2006/picture">
+                  <pic:nvPicPr>
+                    <pic:cNvPr id="1" name=""/>
+                    <pic:cNvPicPr/>
+                  </pic:nvPicPr>
+                  <pic:blipFill>
+                    <a:blip r:embed="rId23"/>
+                    <a:stretch>
+                      <a:fillRect/>
+                    </a:stretch>
+                  </pic:blipFill>
+                  <pic:spPr>
+                    <a:xfrm>
+                      <a:off x="0" y="0"/>
+                      <a:ext cx="5612130" cy="2990850"/>
+                    </a:xfrm>
+                    <a:prstGeom prst="rect">
+                      <a:avLst/>
+                    </a:prstGeom>
+                  </pic:spPr>
+                </pic:pic>
+              </a:graphicData>
+            </a:graphic>
+          </wp:inline>
+        </w:drawing>
+      </w:r>
+    </w:p>
+    <w:p>
+      <w:r>
+        <w:t>Creando namecheap direccinamiento</w:t>
+      </w:r>
+    </w:p>
+    <w:p>
+      <w:r>
+        <w:rPr>
+          <w:noProof/>
+          <w:lang w:eastAsia="es-EC"/>
+        </w:rPr>
+        <w:drawing>
+          <wp:inline distT="0" distB="0" distL="0" distR="0" wp14:anchorId="4098A417" wp14:editId="2D64910A">
+            <wp:extent cx="5612130" cy="2990850"/>
+            <wp:effectExtent l="0" t="0" r="7620" b="0"/>
+            <wp:docPr id="18" name="Imagen 18"/>
+            <wp:cNvGraphicFramePr>
+              <a:graphicFrameLocks xmlns:a="http://schemas.openxmlformats.org/drawingml/2006/main" noChangeAspect="1"/>
+            </wp:cNvGraphicFramePr>
+            <a:graphic xmlns:a="http://schemas.openxmlformats.org/drawingml/2006/main">
+              <a:graphicData uri="http://schemas.openxmlformats.org/drawingml/2006/picture">
+                <pic:pic xmlns:pic="http://schemas.openxmlformats.org/drawingml/2006/picture">
+                  <pic:nvPicPr>
+                    <pic:cNvPr id="1" name=""/>
+                    <pic:cNvPicPr/>
+                  </pic:nvPicPr>
+                  <pic:blipFill>
+                    <a:blip r:embed="rId24"/>
+                    <a:stretch>
+                      <a:fillRect/>
+                    </a:stretch>
+                  </pic:blipFill>
+                  <pic:spPr>
+                    <a:xfrm>
+                      <a:off x="0" y="0"/>
+                      <a:ext cx="5612130" cy="2990850"/>
+                    </a:xfrm>
+                    <a:prstGeom prst="rect">
+                      <a:avLst/>
+                    </a:prstGeom>
+                  </pic:spPr>
+                </pic:pic>
+              </a:graphicData>
+            </a:graphic>
+          </wp:inline>
+        </w:drawing>
+      </w:r>
+    </w:p>
+    <w:p>
+      <w:r>
+        <w:rPr>
+          <w:noProof/>
+          <w:lang w:eastAsia="es-EC"/>
+        </w:rPr>
+        <w:lastRenderedPageBreak/>
+        <w:drawing>
+          <wp:inline distT="0" distB="0" distL="0" distR="0" wp14:anchorId="7727CF4A" wp14:editId="3C281F55">
+            <wp:extent cx="5612130" cy="2990850"/>
+            <wp:effectExtent l="0" t="0" r="7620" b="0"/>
+            <wp:docPr id="19" name="Imagen 19"/>
+            <wp:cNvGraphicFramePr>
+              <a:graphicFrameLocks xmlns:a="http://schemas.openxmlformats.org/drawingml/2006/main" noChangeAspect="1"/>
+            </wp:cNvGraphicFramePr>
+            <a:graphic xmlns:a="http://schemas.openxmlformats.org/drawingml/2006/main">
+              <a:graphicData uri="http://schemas.openxmlformats.org/drawingml/2006/picture">
+                <pic:pic xmlns:pic="http://schemas.openxmlformats.org/drawingml/2006/picture">
+                  <pic:nvPicPr>
+                    <pic:cNvPr id="1" name=""/>
+                    <pic:cNvPicPr/>
+                  </pic:nvPicPr>
+                  <pic:blipFill>
+                    <a:blip r:embed="rId25"/>
+                    <a:stretch>
+                      <a:fillRect/>
+                    </a:stretch>
+                  </pic:blipFill>
+                  <pic:spPr>
+                    <a:xfrm>
+                      <a:off x="0" y="0"/>
+                      <a:ext cx="5612130" cy="2990850"/>
+                    </a:xfrm>
+                    <a:prstGeom prst="rect">
+                      <a:avLst/>
+                    </a:prstGeom>
+                  </pic:spPr>
+                </pic:pic>
+              </a:graphicData>
+            </a:graphic>
+          </wp:inline>
+        </w:drawing>
+      </w:r>
+    </w:p>
+    <w:p>
+      <w:r>
+        <w:t xml:space="preserve">Solucionando conflicto con manecheap </w:t>
+      </w:r>
       <w:bookmarkStart w:id="0" w:name="_GoBack"/>
       <w:bookmarkEnd w:id="0"/>
     </w:p>
@@ -533,7 +1020,7 @@
 </file>
 
 <file path=word/styles.xml><?xml version="1.0" encoding="utf-8"?>
-<w:styles xmlns:mc="http://schemas.openxmlformats.org/markup-compatibility/2006" xmlns:r="http://schemas.openxmlformats.org/officeDocument/2006/relationships" xmlns:w="http://schemas.openxmlformats.org/wordprocessingml/2006/main" xmlns:w14="http://schemas.microsoft.com/office/word/2010/wordml" mc:Ignorable="w14">
+<w:styles xmlns:mc="http://schemas.openxmlformats.org/markup-compatibility/2006" xmlns:r="http://schemas.openxmlformats.org/officeDocument/2006/relationships" xmlns:w="http://schemas.openxmlformats.org/wordprocessingml/2006/main" xmlns:w14="http://schemas.microsoft.com/office/word/2010/wordml" xmlns:w15="http://schemas.microsoft.com/office/word/2012/wordml" mc:Ignorable="w14 w15">
   <w:docDefaults>
     <w:rPrDefault>
       <w:rPr>
@@ -549,144 +1036,378 @@
       </w:pPr>
     </w:pPrDefault>
   </w:docDefaults>
-  <w:latentStyles w:defLockedState="0" w:defUIPriority="99" w:defSemiHidden="1" w:defUnhideWhenUsed="1" w:defQFormat="0" w:count="267">
-    <w:lsdException w:name="Normal" w:semiHidden="0" w:uiPriority="0" w:unhideWhenUsed="0" w:qFormat="1"/>
-    <w:lsdException w:name="heading 1" w:semiHidden="0" w:uiPriority="9" w:unhideWhenUsed="0" w:qFormat="1"/>
-    <w:lsdException w:name="heading 2" w:uiPriority="9" w:qFormat="1"/>
-    <w:lsdException w:name="heading 3" w:uiPriority="9" w:qFormat="1"/>
-    <w:lsdException w:name="heading 4" w:uiPriority="9" w:qFormat="1"/>
-    <w:lsdException w:name="heading 5" w:uiPriority="9" w:qFormat="1"/>
-    <w:lsdException w:name="heading 6" w:uiPriority="9" w:qFormat="1"/>
-    <w:lsdException w:name="heading 7" w:uiPriority="9" w:qFormat="1"/>
-    <w:lsdException w:name="heading 8" w:uiPriority="9" w:qFormat="1"/>
-    <w:lsdException w:name="heading 9" w:uiPriority="9" w:qFormat="1"/>
-    <w:lsdException w:name="toc 1" w:uiPriority="39"/>
-    <w:lsdException w:name="toc 2" w:uiPriority="39"/>
-    <w:lsdException w:name="toc 3" w:uiPriority="39"/>
-    <w:lsdException w:name="toc 4" w:uiPriority="39"/>
-    <w:lsdException w:name="toc 5" w:uiPriority="39"/>
-    <w:lsdException w:name="toc 6" w:uiPriority="39"/>
-    <w:lsdException w:name="toc 7" w:uiPriority="39"/>
-    <w:lsdException w:name="toc 8" w:uiPriority="39"/>
-    <w:lsdException w:name="toc 9" w:uiPriority="39"/>
-    <w:lsdException w:name="caption" w:uiPriority="35" w:qFormat="1"/>
-    <w:lsdException w:name="Title" w:semiHidden="0" w:uiPriority="10" w:unhideWhenUsed="0" w:qFormat="1"/>
-    <w:lsdException w:name="Default Paragraph Font" w:uiPriority="1"/>
-    <w:lsdException w:name="Subtitle" w:semiHidden="0" w:uiPriority="11" w:unhideWhenUsed="0" w:qFormat="1"/>
-    <w:lsdException w:name="Strong" w:semiHidden="0" w:uiPriority="22" w:unhideWhenUsed="0" w:qFormat="1"/>
-    <w:lsdException w:name="Emphasis" w:semiHidden="0" w:uiPriority="20" w:unhideWhenUsed="0" w:qFormat="1"/>
-    <w:lsdException w:name="Table Grid" w:semiHidden="0" w:uiPriority="59" w:unhideWhenUsed="0"/>
-    <w:lsdException w:name="Placeholder Text" w:unhideWhenUsed="0"/>
-    <w:lsdException w:name="No Spacing" w:semiHidden="0" w:uiPriority="1" w:unhideWhenUsed="0" w:qFormat="1"/>
-    <w:lsdException w:name="Light Shading" w:semiHidden="0" w:uiPriority="60" w:unhideWhenUsed="0"/>
-    <w:lsdException w:name="Light List" w:semiHidden="0" w:uiPriority="61" w:unhideWhenUsed="0"/>
-    <w:lsdException w:name="Light Grid" w:semiHidden="0" w:uiPriority="62" w:unhideWhenUsed="0"/>
-    <w:lsdException w:name="Medium Shading 1" w:semiHidden="0" w:uiPriority="63" w:unhideWhenUsed="0"/>
-    <w:lsdException w:name="Medium Shading 2" w:semiHidden="0" w:uiPriority="64" w:unhideWhenUsed="0"/>
-    <w:lsdException w:name="Medium List 1" w:semiHidden="0" w:uiPriority="65" w:unhideWhenUsed="0"/>
-    <w:lsdException w:name="Medium List 2" w:semiHidden="0" w:uiPriority="66" w:unhideWhenUsed="0"/>
-    <w:lsdException w:name="Medium Grid 1" w:semiHidden="0" w:uiPriority="67" w:unhideWhenUsed="0"/>
-    <w:lsdException w:name="Medium Grid 2" w:semiHidden="0" w:uiPriority="68" w:unhideWhenUsed="0"/>
-    <w:lsdException w:name="Medium Grid 3" w:semiHidden="0" w:uiPriority="69" w:unhideWhenUsed="0"/>
-    <w:lsdException w:name="Dark List" w:semiHidden="0" w:uiPriority="70" w:unhideWhenUsed="0"/>
-    <w:lsdException w:name="Colorful Shading" w:semiHidden="0" w:uiPriority="71" w:unhideWhenUsed="0"/>
-    <w:lsdException w:name="Colorful List" w:semiHidden="0" w:uiPriority="72" w:unhideWhenUsed="0"/>
-    <w:lsdException w:name="Colorful Grid" w:semiHidden="0" w:uiPriority="73" w:unhideWhenUsed="0"/>
-    <w:lsdException w:name="Light Shading Accent 1" w:semiHidden="0" w:uiPriority="60" w:unhideWhenUsed="0"/>
-    <w:lsdException w:name="Light List Accent 1" w:semiHidden="0" w:uiPriority="61" w:unhideWhenUsed="0"/>
-    <w:lsdException w:name="Light Grid Accent 1" w:semiHidden="0" w:uiPriority="62" w:unhideWhenUsed="0"/>
-    <w:lsdException w:name="Medium Shading 1 Accent 1" w:semiHidden="0" w:uiPriority="63" w:unhideWhenUsed="0"/>
-    <w:lsdException w:name="Medium Shading 2 Accent 1" w:semiHidden="0" w:uiPriority="64" w:unhideWhenUsed="0"/>
-    <w:lsdException w:name="Medium List 1 Accent 1" w:semiHidden="0" w:uiPriority="65" w:unhideWhenUsed="0"/>
-    <w:lsdException w:name="Revision" w:unhideWhenUsed="0"/>
-    <w:lsdException w:name="List Paragraph" w:semiHidden="0" w:uiPriority="34" w:unhideWhenUsed="0" w:qFormat="1"/>
-    <w:lsdException w:name="Quote" w:semiHidden="0" w:uiPriority="29" w:unhideWhenUsed="0" w:qFormat="1"/>
-    <w:lsdException w:name="Intense Quote" w:semiHidden="0" w:uiPriority="30" w:unhideWhenUsed="0" w:qFormat="1"/>
-    <w:lsdException w:name="Medium List 2 Accent 1" w:semiHidden="0" w:uiPriority="66" w:unhideWhenUsed="0"/>
-    <w:lsdException w:name="Medium Grid 1 Accent 1" w:semiHidden="0" w:uiPriority="67" w:unhideWhenUsed="0"/>
-    <w:lsdException w:name="Medium Grid 2 Accent 1" w:semiHidden="0" w:uiPriority="68" w:unhideWhenUsed="0"/>
-    <w:lsdException w:name="Medium Grid 3 Accent 1" w:semiHidden="0" w:uiPriority="69" w:unhideWhenUsed="0"/>
-    <w:lsdException w:name="Dark List Accent 1" w:semiHidden="0" w:uiPriority="70" w:unhideWhenUsed="0"/>
-    <w:lsdException w:name="Colorful Shading Accent 1" w:semiHidden="0" w:uiPriority="71" w:unhideWhenUsed="0"/>
-    <w:lsdException w:name="Colorful List Accent 1" w:semiHidden="0" w:uiPriority="72" w:unhideWhenUsed="0"/>
-    <w:lsdException w:name="Colorful Grid Accent 1" w:semiHidden="0" w:uiPriority="73" w:unhideWhenUsed="0"/>
-    <w:lsdException w:name="Light Shading Accent 2" w:semiHidden="0" w:uiPriority="60" w:unhideWhenUsed="0"/>
-    <w:lsdException w:name="Light List Accent 2" w:semiHidden="0" w:uiPriority="61" w:unhideWhenUsed="0"/>
-    <w:lsdException w:name="Light Grid Accent 2" w:semiHidden="0" w:uiPriority="62" w:unhideWhenUsed="0"/>
-    <w:lsdException w:name="Medium Shading 1 Accent 2" w:semiHidden="0" w:uiPriority="63" w:unhideWhenUsed="0"/>
-    <w:lsdException w:name="Medium Shading 2 Accent 2" w:semiHidden="0" w:uiPriority="64" w:unhideWhenUsed="0"/>
-    <w:lsdException w:name="Medium List 1 Accent 2" w:semiHidden="0" w:uiPriority="65" w:unhideWhenUsed="0"/>
-    <w:lsdException w:name="Medium List 2 Accent 2" w:semiHidden="0" w:uiPriority="66" w:unhideWhenUsed="0"/>
-    <w:lsdException w:name="Medium Grid 1 Accent 2" w:semiHidden="0" w:uiPriority="67" w:unhideWhenUsed="0"/>
-    <w:lsdException w:name="Medium Grid 2 Accent 2" w:semiHidden="0" w:uiPriority="68" w:unhideWhenUsed="0"/>
-    <w:lsdException w:name="Medium Grid 3 Accent 2" w:semiHidden="0" w:uiPriority="69" w:unhideWhenUsed="0"/>
-    <w:lsdException w:name="Dark List Accent 2" w:semiHidden="0" w:uiPriority="70" w:unhideWhenUsed="0"/>
-    <w:lsdException w:name="Colorful Shading Accent 2" w:semiHidden="0" w:uiPriority="71" w:unhideWhenUsed="0"/>
-    <w:lsdException w:name="Colorful List Accent 2" w:semiHidden="0" w:uiPriority="72" w:unhideWhenUsed="0"/>
-    <w:lsdException w:name="Colorful Grid Accent 2" w:semiHidden="0" w:uiPriority="73" w:unhideWhenUsed="0"/>
-    <w:lsdException w:name="Light Shading Accent 3" w:semiHidden="0" w:uiPriority="60" w:unhideWhenUsed="0"/>
-    <w:lsdException w:name="Light List Accent 3" w:semiHidden="0" w:uiPriority="61" w:unhideWhenUsed="0"/>
-    <w:lsdException w:name="Light Grid Accent 3" w:semiHidden="0" w:uiPriority="62" w:unhideWhenUsed="0"/>
-    <w:lsdException w:name="Medium Shading 1 Accent 3" w:semiHidden="0" w:uiPriority="63" w:unhideWhenUsed="0"/>
-    <w:lsdException w:name="Medium Shading 2 Accent 3" w:semiHidden="0" w:uiPriority="64" w:unhideWhenUsed="0"/>
-    <w:lsdException w:name="Medium List 1 Accent 3" w:semiHidden="0" w:uiPriority="65" w:unhideWhenUsed="0"/>
-    <w:lsdException w:name="Medium List 2 Accent 3" w:semiHidden="0" w:uiPriority="66" w:unhideWhenUsed="0"/>
-    <w:lsdException w:name="Medium Grid 1 Accent 3" w:semiHidden="0" w:uiPriority="67" w:unhideWhenUsed="0"/>
-    <w:lsdException w:name="Medium Grid 2 Accent 3" w:semiHidden="0" w:uiPriority="68" w:unhideWhenUsed="0"/>
-    <w:lsdException w:name="Medium Grid 3 Accent 3" w:semiHidden="0" w:uiPriority="69" w:unhideWhenUsed="0"/>
-    <w:lsdException w:name="Dark List Accent 3" w:semiHidden="0" w:uiPriority="70" w:unhideWhenUsed="0"/>
-    <w:lsdException w:name="Colorful Shading Accent 3" w:semiHidden="0" w:uiPriority="71" w:unhideWhenUsed="0"/>
-    <w:lsdException w:name="Colorful List Accent 3" w:semiHidden="0" w:uiPriority="72" w:unhideWhenUsed="0"/>
-    <w:lsdException w:name="Colorful Grid Accent 3" w:semiHidden="0" w:uiPriority="73" w:unhideWhenUsed="0"/>
-    <w:lsdException w:name="Light Shading Accent 4" w:semiHidden="0" w:uiPriority="60" w:unhideWhenUsed="0"/>
-    <w:lsdException w:name="Light List Accent 4" w:semiHidden="0" w:uiPriority="61" w:unhideWhenUsed="0"/>
-    <w:lsdException w:name="Light Grid Accent 4" w:semiHidden="0" w:uiPriority="62" w:unhideWhenUsed="0"/>
-    <w:lsdException w:name="Medium Shading 1 Accent 4" w:semiHidden="0" w:uiPriority="63" w:unhideWhenUsed="0"/>
-    <w:lsdException w:name="Medium Shading 2 Accent 4" w:semiHidden="0" w:uiPriority="64" w:unhideWhenUsed="0"/>
-    <w:lsdException w:name="Medium List 1 Accent 4" w:semiHidden="0" w:uiPriority="65" w:unhideWhenUsed="0"/>
-    <w:lsdException w:name="Medium List 2 Accent 4" w:semiHidden="0" w:uiPriority="66" w:unhideWhenUsed="0"/>
-    <w:lsdException w:name="Medium Grid 1 Accent 4" w:semiHidden="0" w:uiPriority="67" w:unhideWhenUsed="0"/>
-    <w:lsdException w:name="Medium Grid 2 Accent 4" w:semiHidden="0" w:uiPriority="68" w:unhideWhenUsed="0"/>
-    <w:lsdException w:name="Medium Grid 3 Accent 4" w:semiHidden="0" w:uiPriority="69" w:unhideWhenUsed="0"/>
-    <w:lsdException w:name="Dark List Accent 4" w:semiHidden="0" w:uiPriority="70" w:unhideWhenUsed="0"/>
-    <w:lsdException w:name="Colorful Shading Accent 4" w:semiHidden="0" w:uiPriority="71" w:unhideWhenUsed="0"/>
-    <w:lsdException w:name="Colorful List Accent 4" w:semiHidden="0" w:uiPriority="72" w:unhideWhenUsed="0"/>
-    <w:lsdException w:name="Colorful Grid Accent 4" w:semiHidden="0" w:uiPriority="73" w:unhideWhenUsed="0"/>
-    <w:lsdException w:name="Light Shading Accent 5" w:semiHidden="0" w:uiPriority="60" w:unhideWhenUsed="0"/>
-    <w:lsdException w:name="Light List Accent 5" w:semiHidden="0" w:uiPriority="61" w:unhideWhenUsed="0"/>
-    <w:lsdException w:name="Light Grid Accent 5" w:semiHidden="0" w:uiPriority="62" w:unhideWhenUsed="0"/>
-    <w:lsdException w:name="Medium Shading 1 Accent 5" w:semiHidden="0" w:uiPriority="63" w:unhideWhenUsed="0"/>
-    <w:lsdException w:name="Medium Shading 2 Accent 5" w:semiHidden="0" w:uiPriority="64" w:unhideWhenUsed="0"/>
-    <w:lsdException w:name="Medium List 1 Accent 5" w:semiHidden="0" w:uiPriority="65" w:unhideWhenUsed="0"/>
-    <w:lsdException w:name="Medium List 2 Accent 5" w:semiHidden="0" w:uiPriority="66" w:unhideWhenUsed="0"/>
-    <w:lsdException w:name="Medium Grid 1 Accent 5" w:semiHidden="0" w:uiPriority="67" w:unhideWhenUsed="0"/>
-    <w:lsdException w:name="Medium Grid 2 Accent 5" w:semiHidden="0" w:uiPriority="68" w:unhideWhenUsed="0"/>
-    <w:lsdException w:name="Medium Grid 3 Accent 5" w:semiHidden="0" w:uiPriority="69" w:unhideWhenUsed="0"/>
-    <w:lsdException w:name="Dark List Accent 5" w:semiHidden="0" w:uiPriority="70" w:unhideWhenUsed="0"/>
-    <w:lsdException w:name="Colorful Shading Accent 5" w:semiHidden="0" w:uiPriority="71" w:unhideWhenUsed="0"/>
-    <w:lsdException w:name="Colorful List Accent 5" w:semiHidden="0" w:uiPriority="72" w:unhideWhenUsed="0"/>
-    <w:lsdException w:name="Colorful Grid Accent 5" w:semiHidden="0" w:uiPriority="73" w:unhideWhenUsed="0"/>
-    <w:lsdException w:name="Light Shading Accent 6" w:semiHidden="0" w:uiPriority="60" w:unhideWhenUsed="0"/>
-    <w:lsdException w:name="Light List Accent 6" w:semiHidden="0" w:uiPriority="61" w:unhideWhenUsed="0"/>
-    <w:lsdException w:name="Light Grid Accent 6" w:semiHidden="0" w:uiPriority="62" w:unhideWhenUsed="0"/>
-    <w:lsdException w:name="Medium Shading 1 Accent 6" w:semiHidden="0" w:uiPriority="63" w:unhideWhenUsed="0"/>
-    <w:lsdException w:name="Medium Shading 2 Accent 6" w:semiHidden="0" w:uiPriority="64" w:unhideWhenUsed="0"/>
-    <w:lsdException w:name="Medium List 1 Accent 6" w:semiHidden="0" w:uiPriority="65" w:unhideWhenUsed="0"/>
-    <w:lsdException w:name="Medium List 2 Accent 6" w:semiHidden="0" w:uiPriority="66" w:unhideWhenUsed="0"/>
-    <w:lsdException w:name="Medium Grid 1 Accent 6" w:semiHidden="0" w:uiPriority="67" w:unhideWhenUsed="0"/>
-    <w:lsdException w:name="Medium Grid 2 Accent 6" w:semiHidden="0" w:uiPriority="68" w:unhideWhenUsed="0"/>
-    <w:lsdException w:name="Medium Grid 3 Accent 6" w:semiHidden="0" w:uiPriority="69" w:unhideWhenUsed="0"/>
-    <w:lsdException w:name="Dark List Accent 6" w:semiHidden="0" w:uiPriority="70" w:unhideWhenUsed="0"/>
-    <w:lsdException w:name="Colorful Shading Accent 6" w:semiHidden="0" w:uiPriority="71" w:unhideWhenUsed="0"/>
-    <w:lsdException w:name="Colorful List Accent 6" w:semiHidden="0" w:uiPriority="72" w:unhideWhenUsed="0"/>
-    <w:lsdException w:name="Colorful Grid Accent 6" w:semiHidden="0" w:uiPriority="73" w:unhideWhenUsed="0"/>
-    <w:lsdException w:name="Subtle Emphasis" w:semiHidden="0" w:uiPriority="19" w:unhideWhenUsed="0" w:qFormat="1"/>
-    <w:lsdException w:name="Intense Emphasis" w:semiHidden="0" w:uiPriority="21" w:unhideWhenUsed="0" w:qFormat="1"/>
-    <w:lsdException w:name="Subtle Reference" w:semiHidden="0" w:uiPriority="31" w:unhideWhenUsed="0" w:qFormat="1"/>
-    <w:lsdException w:name="Intense Reference" w:semiHidden="0" w:uiPriority="32" w:unhideWhenUsed="0" w:qFormat="1"/>
-    <w:lsdException w:name="Book Title" w:semiHidden="0" w:uiPriority="33" w:unhideWhenUsed="0" w:qFormat="1"/>
-    <w:lsdException w:name="Bibliography" w:uiPriority="37"/>
-    <w:lsdException w:name="TOC Heading" w:uiPriority="39" w:qFormat="1"/>
+  <w:latentStyles w:defLockedState="0" w:defUIPriority="99" w:defSemiHidden="0" w:defUnhideWhenUsed="0" w:defQFormat="0" w:count="371">
+    <w:lsdException w:name="Normal" w:uiPriority="0" w:qFormat="1"/>
+    <w:lsdException w:name="heading 1" w:uiPriority="9" w:qFormat="1"/>
+    <w:lsdException w:name="heading 2" w:semiHidden="1" w:uiPriority="9" w:unhideWhenUsed="1" w:qFormat="1"/>
+    <w:lsdException w:name="heading 3" w:semiHidden="1" w:uiPriority="9" w:unhideWhenUsed="1" w:qFormat="1"/>
+    <w:lsdException w:name="heading 4" w:semiHidden="1" w:uiPriority="9" w:unhideWhenUsed="1" w:qFormat="1"/>
+    <w:lsdException w:name="heading 5" w:semiHidden="1" w:uiPriority="9" w:unhideWhenUsed="1" w:qFormat="1"/>
+    <w:lsdException w:name="heading 6" w:semiHidden="1" w:uiPriority="9" w:unhideWhenUsed="1" w:qFormat="1"/>
+    <w:lsdException w:name="heading 7" w:semiHidden="1" w:uiPriority="9" w:unhideWhenUsed="1" w:qFormat="1"/>
+    <w:lsdException w:name="heading 8" w:semiHidden="1" w:uiPriority="9" w:unhideWhenUsed="1" w:qFormat="1"/>
+    <w:lsdException w:name="heading 9" w:semiHidden="1" w:uiPriority="9" w:unhideWhenUsed="1" w:qFormat="1"/>
+    <w:lsdException w:name="index 1" w:semiHidden="1" w:unhideWhenUsed="1"/>
+    <w:lsdException w:name="index 2" w:semiHidden="1" w:unhideWhenUsed="1"/>
+    <w:lsdException w:name="index 3" w:semiHidden="1" w:unhideWhenUsed="1"/>
+    <w:lsdException w:name="index 4" w:semiHidden="1" w:unhideWhenUsed="1"/>
+    <w:lsdException w:name="index 5" w:semiHidden="1" w:unhideWhenUsed="1"/>
+    <w:lsdException w:name="index 6" w:semiHidden="1" w:unhideWhenUsed="1"/>
+    <w:lsdException w:name="index 7" w:semiHidden="1" w:unhideWhenUsed="1"/>
+    <w:lsdException w:name="index 8" w:semiHidden="1" w:unhideWhenUsed="1"/>
+    <w:lsdException w:name="index 9" w:semiHidden="1" w:unhideWhenUsed="1"/>
+    <w:lsdException w:name="toc 1" w:semiHidden="1" w:uiPriority="39" w:unhideWhenUsed="1"/>
+    <w:lsdException w:name="toc 2" w:semiHidden="1" w:uiPriority="39" w:unhideWhenUsed="1"/>
+    <w:lsdException w:name="toc 3" w:semiHidden="1" w:uiPriority="39" w:unhideWhenUsed="1"/>
+    <w:lsdException w:name="toc 4" w:semiHidden="1" w:uiPriority="39" w:unhideWhenUsed="1"/>
+    <w:lsdException w:name="toc 5" w:semiHidden="1" w:uiPriority="39" w:unhideWhenUsed="1"/>
+    <w:lsdException w:name="toc 6" w:semiHidden="1" w:uiPriority="39" w:unhideWhenUsed="1"/>
+    <w:lsdException w:name="toc 7" w:semiHidden="1" w:uiPriority="39" w:unhideWhenUsed="1"/>
+    <w:lsdException w:name="toc 8" w:semiHidden="1" w:uiPriority="39" w:unhideWhenUsed="1"/>
+    <w:lsdException w:name="toc 9" w:semiHidden="1" w:uiPriority="39" w:unhideWhenUsed="1"/>
+    <w:lsdException w:name="Normal Indent" w:semiHidden="1" w:unhideWhenUsed="1"/>
+    <w:lsdException w:name="footnote text" w:semiHidden="1" w:unhideWhenUsed="1"/>
+    <w:lsdException w:name="annotation text" w:semiHidden="1" w:unhideWhenUsed="1"/>
+    <w:lsdException w:name="header" w:semiHidden="1" w:unhideWhenUsed="1"/>
+    <w:lsdException w:name="footer" w:semiHidden="1" w:unhideWhenUsed="1"/>
+    <w:lsdException w:name="index heading" w:semiHidden="1" w:unhideWhenUsed="1"/>
+    <w:lsdException w:name="caption" w:semiHidden="1" w:uiPriority="35" w:unhideWhenUsed="1" w:qFormat="1"/>
+    <w:lsdException w:name="table of figures" w:semiHidden="1" w:unhideWhenUsed="1"/>
+    <w:lsdException w:name="envelope address" w:semiHidden="1" w:unhideWhenUsed="1"/>
+    <w:lsdException w:name="envelope return" w:semiHidden="1" w:unhideWhenUsed="1"/>
+    <w:lsdException w:name="footnote reference" w:semiHidden="1" w:unhideWhenUsed="1"/>
+    <w:lsdException w:name="annotation reference" w:semiHidden="1" w:unhideWhenUsed="1"/>
+    <w:lsdException w:name="line number" w:semiHidden="1" w:unhideWhenUsed="1"/>
+    <w:lsdException w:name="page number" w:semiHidden="1" w:unhideWhenUsed="1"/>
+    <w:lsdException w:name="endnote reference" w:semiHidden="1" w:unhideWhenUsed="1"/>
+    <w:lsdException w:name="endnote text" w:semiHidden="1" w:unhideWhenUsed="1"/>
+    <w:lsdException w:name="table of authorities" w:semiHidden="1" w:unhideWhenUsed="1"/>
+    <w:lsdException w:name="macro" w:semiHidden="1" w:unhideWhenUsed="1"/>
+    <w:lsdException w:name="toa heading" w:semiHidden="1" w:unhideWhenUsed="1"/>
+    <w:lsdException w:name="List" w:semiHidden="1" w:unhideWhenUsed="1"/>
+    <w:lsdException w:name="List Bullet" w:semiHidden="1" w:unhideWhenUsed="1"/>
+    <w:lsdException w:name="List Number" w:semiHidden="1" w:unhideWhenUsed="1"/>
+    <w:lsdException w:name="List 2" w:semiHidden="1" w:unhideWhenUsed="1"/>
+    <w:lsdException w:name="List 3" w:semiHidden="1" w:unhideWhenUsed="1"/>
+    <w:lsdException w:name="List 4" w:semiHidden="1" w:unhideWhenUsed="1"/>
+    <w:lsdException w:name="List 5" w:semiHidden="1" w:unhideWhenUsed="1"/>
+    <w:lsdException w:name="List Bullet 2" w:semiHidden="1" w:unhideWhenUsed="1"/>
+    <w:lsdException w:name="List Bullet 3" w:semiHidden="1" w:unhideWhenUsed="1"/>
+    <w:lsdException w:name="List Bullet 4" w:semiHidden="1" w:unhideWhenUsed="1"/>
+    <w:lsdException w:name="List Bullet 5" w:semiHidden="1" w:unhideWhenUsed="1"/>
+    <w:lsdException w:name="List Number 2" w:semiHidden="1" w:unhideWhenUsed="1"/>
+    <w:lsdException w:name="List Number 3" w:semiHidden="1" w:unhideWhenUsed="1"/>
+    <w:lsdException w:name="List Number 4" w:semiHidden="1" w:unhideWhenUsed="1"/>
+    <w:lsdException w:name="List Number 5" w:semiHidden="1" w:unhideWhenUsed="1"/>
+    <w:lsdException w:name="Title" w:uiPriority="10" w:qFormat="1"/>
+    <w:lsdException w:name="Closing" w:semiHidden="1" w:unhideWhenUsed="1"/>
+    <w:lsdException w:name="Signature" w:semiHidden="1" w:unhideWhenUsed="1"/>
+    <w:lsdException w:name="Default Paragraph Font" w:semiHidden="1" w:uiPriority="1" w:unhideWhenUsed="1"/>
+    <w:lsdException w:name="Body Text" w:semiHidden="1" w:unhideWhenUsed="1"/>
+    <w:lsdException w:name="Body Text Indent" w:semiHidden="1" w:unhideWhenUsed="1"/>
+    <w:lsdException w:name="List Continue" w:semiHidden="1" w:unhideWhenUsed="1"/>
+    <w:lsdException w:name="List Continue 2" w:semiHidden="1" w:unhideWhenUsed="1"/>
+    <w:lsdException w:name="List Continue 3" w:semiHidden="1" w:unhideWhenUsed="1"/>
+    <w:lsdException w:name="List Continue 4" w:semiHidden="1" w:unhideWhenUsed="1"/>
+    <w:lsdException w:name="List Continue 5" w:semiHidden="1" w:unhideWhenUsed="1"/>
+    <w:lsdException w:name="Message Header" w:semiHidden="1" w:unhideWhenUsed="1"/>
+    <w:lsdException w:name="Subtitle" w:uiPriority="11" w:qFormat="1"/>
+    <w:lsdException w:name="Salutation" w:semiHidden="1" w:unhideWhenUsed="1"/>
+    <w:lsdException w:name="Date" w:semiHidden="1" w:unhideWhenUsed="1"/>
+    <w:lsdException w:name="Body Text First Indent" w:semiHidden="1" w:unhideWhenUsed="1"/>
+    <w:lsdException w:name="Body Text First Indent 2" w:semiHidden="1" w:unhideWhenUsed="1"/>
+    <w:lsdException w:name="Note Heading" w:semiHidden="1" w:unhideWhenUsed="1"/>
+    <w:lsdException w:name="Body Text 2" w:semiHidden="1" w:unhideWhenUsed="1"/>
+    <w:lsdException w:name="Body Text 3" w:semiHidden="1" w:unhideWhenUsed="1"/>
+    <w:lsdException w:name="Body Text Indent 2" w:semiHidden="1" w:unhideWhenUsed="1"/>
+    <w:lsdException w:name="Body Text Indent 3" w:semiHidden="1" w:unhideWhenUsed="1"/>
+    <w:lsdException w:name="Block Text" w:semiHidden="1" w:unhideWhenUsed="1"/>
+    <w:lsdException w:name="Hyperlink" w:semiHidden="1" w:unhideWhenUsed="1"/>
+    <w:lsdException w:name="FollowedHyperlink" w:semiHidden="1" w:unhideWhenUsed="1"/>
+    <w:lsdException w:name="Strong" w:uiPriority="22" w:qFormat="1"/>
+    <w:lsdException w:name="Emphasis" w:uiPriority="20" w:qFormat="1"/>
+    <w:lsdException w:name="Document Map" w:semiHidden="1" w:unhideWhenUsed="1"/>
+    <w:lsdException w:name="Plain Text" w:semiHidden="1" w:unhideWhenUsed="1"/>
+    <w:lsdException w:name="E-mail Signature" w:semiHidden="1" w:unhideWhenUsed="1"/>
+    <w:lsdException w:name="HTML Top of Form" w:semiHidden="1" w:unhideWhenUsed="1"/>
+    <w:lsdException w:name="HTML Bottom of Form" w:semiHidden="1" w:unhideWhenUsed="1"/>
+    <w:lsdException w:name="Normal (Web)" w:semiHidden="1" w:unhideWhenUsed="1"/>
+    <w:lsdException w:name="HTML Acronym" w:semiHidden="1" w:unhideWhenUsed="1"/>
+    <w:lsdException w:name="HTML Address" w:semiHidden="1" w:unhideWhenUsed="1"/>
+    <w:lsdException w:name="HTML Cite" w:semiHidden="1" w:unhideWhenUsed="1"/>
+    <w:lsdException w:name="HTML Code" w:semiHidden="1" w:unhideWhenUsed="1"/>
+    <w:lsdException w:name="HTML Definition" w:semiHidden="1" w:unhideWhenUsed="1"/>
+    <w:lsdException w:name="HTML Keyboard" w:semiHidden="1" w:unhideWhenUsed="1"/>
+    <w:lsdException w:name="HTML Preformatted" w:semiHidden="1" w:unhideWhenUsed="1"/>
+    <w:lsdException w:name="HTML Sample" w:semiHidden="1" w:unhideWhenUsed="1"/>
+    <w:lsdException w:name="HTML Typewriter" w:semiHidden="1" w:unhideWhenUsed="1"/>
+    <w:lsdException w:name="HTML Variable" w:semiHidden="1" w:unhideWhenUsed="1"/>
+    <w:lsdException w:name="Normal Table" w:semiHidden="1" w:unhideWhenUsed="1"/>
+    <w:lsdException w:name="annotation subject" w:semiHidden="1" w:unhideWhenUsed="1"/>
+    <w:lsdException w:name="No List" w:semiHidden="1" w:unhideWhenUsed="1"/>
+    <w:lsdException w:name="Outline List 1" w:semiHidden="1" w:unhideWhenUsed="1"/>
+    <w:lsdException w:name="Outline List 2" w:semiHidden="1" w:unhideWhenUsed="1"/>
+    <w:lsdException w:name="Outline List 3" w:semiHidden="1" w:unhideWhenUsed="1"/>
+    <w:lsdException w:name="Table Simple 1" w:semiHidden="1" w:unhideWhenUsed="1"/>
+    <w:lsdException w:name="Table Simple 2" w:semiHidden="1" w:unhideWhenUsed="1"/>
+    <w:lsdException w:name="Table Simple 3" w:semiHidden="1" w:unhideWhenUsed="1"/>
+    <w:lsdException w:name="Table Classic 1" w:semiHidden="1" w:unhideWhenUsed="1"/>
+    <w:lsdException w:name="Table Classic 2" w:semiHidden="1" w:unhideWhenUsed="1"/>
+    <w:lsdException w:name="Table Classic 3" w:semiHidden="1" w:unhideWhenUsed="1"/>
+    <w:lsdException w:name="Table Classic 4" w:semiHidden="1" w:unhideWhenUsed="1"/>
+    <w:lsdException w:name="Table Colorful 1" w:semiHidden="1" w:unhideWhenUsed="1"/>
+    <w:lsdException w:name="Table Colorful 2" w:semiHidden="1" w:unhideWhenUsed="1"/>
+    <w:lsdException w:name="Table Colorful 3" w:semiHidden="1" w:unhideWhenUsed="1"/>
+    <w:lsdException w:name="Table Columns 1" w:semiHidden="1" w:unhideWhenUsed="1"/>
+    <w:lsdException w:name="Table Columns 2" w:semiHidden="1" w:unhideWhenUsed="1"/>
+    <w:lsdException w:name="Table Columns 3" w:semiHidden="1" w:unhideWhenUsed="1"/>
+    <w:lsdException w:name="Table Columns 4" w:semiHidden="1" w:unhideWhenUsed="1"/>
+    <w:lsdException w:name="Table Columns 5" w:semiHidden="1" w:unhideWhenUsed="1"/>
+    <w:lsdException w:name="Table Grid 1" w:semiHidden="1" w:unhideWhenUsed="1"/>
+    <w:lsdException w:name="Table Grid 2" w:semiHidden="1" w:unhideWhenUsed="1"/>
+    <w:lsdException w:name="Table Grid 3" w:semiHidden="1" w:unhideWhenUsed="1"/>
+    <w:lsdException w:name="Table Grid 4" w:semiHidden="1" w:unhideWhenUsed="1"/>
+    <w:lsdException w:name="Table Grid 5" w:semiHidden="1" w:unhideWhenUsed="1"/>
+    <w:lsdException w:name="Table Grid 6" w:semiHidden="1" w:unhideWhenUsed="1"/>
+    <w:lsdException w:name="Table Grid 7" w:semiHidden="1" w:unhideWhenUsed="1"/>
+    <w:lsdException w:name="Table Grid 8" w:semiHidden="1" w:unhideWhenUsed="1"/>
+    <w:lsdException w:name="Table List 1" w:semiHidden="1" w:unhideWhenUsed="1"/>
+    <w:lsdException w:name="Table List 2" w:semiHidden="1" w:unhideWhenUsed="1"/>
+    <w:lsdException w:name="Table List 3" w:semiHidden="1" w:unhideWhenUsed="1"/>
+    <w:lsdException w:name="Table List 4" w:semiHidden="1" w:unhideWhenUsed="1"/>
+    <w:lsdException w:name="Table List 5" w:semiHidden="1" w:unhideWhenUsed="1"/>
+    <w:lsdException w:name="Table List 6" w:semiHidden="1" w:unhideWhenUsed="1"/>
+    <w:lsdException w:name="Table List 7" w:semiHidden="1" w:unhideWhenUsed="1"/>
+    <w:lsdException w:name="Table List 8" w:semiHidden="1" w:unhideWhenUsed="1"/>
+    <w:lsdException w:name="Table 3D effects 1" w:semiHidden="1" w:unhideWhenUsed="1"/>
+    <w:lsdException w:name="Table 3D effects 2" w:semiHidden="1" w:unhideWhenUsed="1"/>
+    <w:lsdException w:name="Table 3D effects 3" w:semiHidden="1" w:unhideWhenUsed="1"/>
+    <w:lsdException w:name="Table Contemporary" w:semiHidden="1" w:unhideWhenUsed="1"/>
+    <w:lsdException w:name="Table Elegant" w:semiHidden="1" w:unhideWhenUsed="1"/>
+    <w:lsdException w:name="Table Professional" w:semiHidden="1" w:unhideWhenUsed="1"/>
+    <w:lsdException w:name="Table Subtle 1" w:semiHidden="1" w:unhideWhenUsed="1"/>
+    <w:lsdException w:name="Table Subtle 2" w:semiHidden="1" w:unhideWhenUsed="1"/>
+    <w:lsdException w:name="Table Web 1" w:semiHidden="1" w:unhideWhenUsed="1"/>
+    <w:lsdException w:name="Table Web 2" w:semiHidden="1" w:unhideWhenUsed="1"/>
+    <w:lsdException w:name="Table Web 3" w:semiHidden="1" w:unhideWhenUsed="1"/>
+    <w:lsdException w:name="Balloon Text" w:semiHidden="1" w:unhideWhenUsed="1"/>
+    <w:lsdException w:name="Table Grid" w:uiPriority="59"/>
+    <w:lsdException w:name="Table Theme" w:semiHidden="1" w:unhideWhenUsed="1"/>
+    <w:lsdException w:name="Placeholder Text" w:semiHidden="1"/>
+    <w:lsdException w:name="No Spacing" w:uiPriority="1" w:qFormat="1"/>
+    <w:lsdException w:name="Light Shading" w:uiPriority="60"/>
+    <w:lsdException w:name="Light List" w:uiPriority="61"/>
+    <w:lsdException w:name="Light Grid" w:uiPriority="62"/>
+    <w:lsdException w:name="Medium Shading 1" w:uiPriority="63"/>
+    <w:lsdException w:name="Medium Shading 2" w:uiPriority="64"/>
+    <w:lsdException w:name="Medium List 1" w:uiPriority="65"/>
+    <w:lsdException w:name="Medium List 2" w:uiPriority="66"/>
+    <w:lsdException w:name="Medium Grid 1" w:uiPriority="67"/>
+    <w:lsdException w:name="Medium Grid 2" w:uiPriority="68"/>
+    <w:lsdException w:name="Medium Grid 3" w:uiPriority="69"/>
+    <w:lsdException w:name="Dark List" w:uiPriority="70"/>
+    <w:lsdException w:name="Colorful Shading" w:uiPriority="71"/>
+    <w:lsdException w:name="Colorful List" w:uiPriority="72"/>
+    <w:lsdException w:name="Colorful Grid" w:uiPriority="73"/>
+    <w:lsdException w:name="Light Shading Accent 1" w:uiPriority="60"/>
+    <w:lsdException w:name="Light List Accent 1" w:uiPriority="61"/>
+    <w:lsdException w:name="Light Grid Accent 1" w:uiPriority="62"/>
+    <w:lsdException w:name="Medium Shading 1 Accent 1" w:uiPriority="63"/>
+    <w:lsdException w:name="Medium Shading 2 Accent 1" w:uiPriority="64"/>
+    <w:lsdException w:name="Medium List 1 Accent 1" w:uiPriority="65"/>
+    <w:lsdException w:name="Revision" w:semiHidden="1"/>
+    <w:lsdException w:name="List Paragraph" w:uiPriority="34" w:qFormat="1"/>
+    <w:lsdException w:name="Quote" w:uiPriority="29" w:qFormat="1"/>
+    <w:lsdException w:name="Intense Quote" w:uiPriority="30" w:qFormat="1"/>
+    <w:lsdException w:name="Medium List 2 Accent 1" w:uiPriority="66"/>
+    <w:lsdException w:name="Medium Grid 1 Accent 1" w:uiPriority="67"/>
+    <w:lsdException w:name="Medium Grid 2 Accent 1" w:uiPriority="68"/>
+    <w:lsdException w:name="Medium Grid 3 Accent 1" w:uiPriority="69"/>
+    <w:lsdException w:name="Dark List Accent 1" w:uiPriority="70"/>
+    <w:lsdException w:name="Colorful Shading Accent 1" w:uiPriority="71"/>
+    <w:lsdException w:name="Colorful List Accent 1" w:uiPriority="72"/>
+    <w:lsdException w:name="Colorful Grid Accent 1" w:uiPriority="73"/>
+    <w:lsdException w:name="Light Shading Accent 2" w:uiPriority="60"/>
+    <w:lsdException w:name="Light List Accent 2" w:uiPriority="61"/>
+    <w:lsdException w:name="Light Grid Accent 2" w:uiPriority="62"/>
+    <w:lsdException w:name="Medium Shading 1 Accent 2" w:uiPriority="63"/>
+    <w:lsdException w:name="Medium Shading 2 Accent 2" w:uiPriority="64"/>
+    <w:lsdException w:name="Medium List 1 Accent 2" w:uiPriority="65"/>
+    <w:lsdException w:name="Medium List 2 Accent 2" w:uiPriority="66"/>
+    <w:lsdException w:name="Medium Grid 1 Accent 2" w:uiPriority="67"/>
+    <w:lsdException w:name="Medium Grid 2 Accent 2" w:uiPriority="68"/>
+    <w:lsdException w:name="Medium Grid 3 Accent 2" w:uiPriority="69"/>
+    <w:lsdException w:name="Dark List Accent 2" w:uiPriority="70"/>
+    <w:lsdException w:name="Colorful Shading Accent 2" w:uiPriority="71"/>
+    <w:lsdException w:name="Colorful List Accent 2" w:uiPriority="72"/>
+    <w:lsdException w:name="Colorful Grid Accent 2" w:uiPriority="73"/>
+    <w:lsdException w:name="Light Shading Accent 3" w:uiPriority="60"/>
+    <w:lsdException w:name="Light List Accent 3" w:uiPriority="61"/>
+    <w:lsdException w:name="Light Grid Accent 3" w:uiPriority="62"/>
+    <w:lsdException w:name="Medium Shading 1 Accent 3" w:uiPriority="63"/>
+    <w:lsdException w:name="Medium Shading 2 Accent 3" w:uiPriority="64"/>
+    <w:lsdException w:name="Medium List 1 Accent 3" w:uiPriority="65"/>
+    <w:lsdException w:name="Medium List 2 Accent 3" w:uiPriority="66"/>
+    <w:lsdException w:name="Medium Grid 1 Accent 3" w:uiPriority="67"/>
+    <w:lsdException w:name="Medium Grid 2 Accent 3" w:uiPriority="68"/>
+    <w:lsdException w:name="Medium Grid 3 Accent 3" w:uiPriority="69"/>
+    <w:lsdException w:name="Dark List Accent 3" w:uiPriority="70"/>
+    <w:lsdException w:name="Colorful Shading Accent 3" w:uiPriority="71"/>
+    <w:lsdException w:name="Colorful List Accent 3" w:uiPriority="72"/>
+    <w:lsdException w:name="Colorful Grid Accent 3" w:uiPriority="73"/>
+    <w:lsdException w:name="Light Shading Accent 4" w:uiPriority="60"/>
+    <w:lsdException w:name="Light List Accent 4" w:uiPriority="61"/>
+    <w:lsdException w:name="Light Grid Accent 4" w:uiPriority="62"/>
+    <w:lsdException w:name="Medium Shading 1 Accent 4" w:uiPriority="63"/>
+    <w:lsdException w:name="Medium Shading 2 Accent 4" w:uiPriority="64"/>
+    <w:lsdException w:name="Medium List 1 Accent 4" w:uiPriority="65"/>
+    <w:lsdException w:name="Medium List 2 Accent 4" w:uiPriority="66"/>
+    <w:lsdException w:name="Medium Grid 1 Accent 4" w:uiPriority="67"/>
+    <w:lsdException w:name="Medium Grid 2 Accent 4" w:uiPriority="68"/>
+    <w:lsdException w:name="Medium Grid 3 Accent 4" w:uiPriority="69"/>
+    <w:lsdException w:name="Dark List Accent 4" w:uiPriority="70"/>
+    <w:lsdException w:name="Colorful Shading Accent 4" w:uiPriority="71"/>
+    <w:lsdException w:name="Colorful List Accent 4" w:uiPriority="72"/>
+    <w:lsdException w:name="Colorful Grid Accent 4" w:uiPriority="73"/>
+    <w:lsdException w:name="Light Shading Accent 5" w:uiPriority="60"/>
+    <w:lsdException w:name="Light List Accent 5" w:uiPriority="61"/>
+    <w:lsdException w:name="Light Grid Accent 5" w:uiPriority="62"/>
+    <w:lsdException w:name="Medium Shading 1 Accent 5" w:uiPriority="63"/>
+    <w:lsdException w:name="Medium Shading 2 Accent 5" w:uiPriority="64"/>
+    <w:lsdException w:name="Medium List 1 Accent 5" w:uiPriority="65"/>
+    <w:lsdException w:name="Medium List 2 Accent 5" w:uiPriority="66"/>
+    <w:lsdException w:name="Medium Grid 1 Accent 5" w:uiPriority="67"/>
+    <w:lsdException w:name="Medium Grid 2 Accent 5" w:uiPriority="68"/>
+    <w:lsdException w:name="Medium Grid 3 Accent 5" w:uiPriority="69"/>
+    <w:lsdException w:name="Dark List Accent 5" w:uiPriority="70"/>
+    <w:lsdException w:name="Colorful Shading Accent 5" w:uiPriority="71"/>
+    <w:lsdException w:name="Colorful List Accent 5" w:uiPriority="72"/>
+    <w:lsdException w:name="Colorful Grid Accent 5" w:uiPriority="73"/>
+    <w:lsdException w:name="Light Shading Accent 6" w:uiPriority="60"/>
+    <w:lsdException w:name="Light List Accent 6" w:uiPriority="61"/>
+    <w:lsdException w:name="Light Grid Accent 6" w:uiPriority="62"/>
+    <w:lsdException w:name="Medium Shading 1 Accent 6" w:uiPriority="63"/>
+    <w:lsdException w:name="Medium Shading 2 Accent 6" w:uiPriority="64"/>
+    <w:lsdException w:name="Medium List 1 Accent 6" w:uiPriority="65"/>
+    <w:lsdException w:name="Medium List 2 Accent 6" w:uiPriority="66"/>
+    <w:lsdException w:name="Medium Grid 1 Accent 6" w:uiPriority="67"/>
+    <w:lsdException w:name="Medium Grid 2 Accent 6" w:uiPriority="68"/>
+    <w:lsdException w:name="Medium Grid 3 Accent 6" w:uiPriority="69"/>
+    <w:lsdException w:name="Dark List Accent 6" w:uiPriority="70"/>
+    <w:lsdException w:name="Colorful Shading Accent 6" w:uiPriority="71"/>
+    <w:lsdException w:name="Colorful List Accent 6" w:uiPriority="72"/>
+    <w:lsdException w:name="Colorful Grid Accent 6" w:uiPriority="73"/>
+    <w:lsdException w:name="Subtle Emphasis" w:uiPriority="19" w:qFormat="1"/>
+    <w:lsdException w:name="Intense Emphasis" w:uiPriority="21" w:qFormat="1"/>
+    <w:lsdException w:name="Subtle Reference" w:uiPriority="31" w:qFormat="1"/>
+    <w:lsdException w:name="Intense Reference" w:uiPriority="32" w:qFormat="1"/>
+    <w:lsdException w:name="Book Title" w:uiPriority="33" w:qFormat="1"/>
+    <w:lsdException w:name="Bibliography" w:semiHidden="1" w:uiPriority="37" w:unhideWhenUsed="1"/>
+    <w:lsdException w:name="TOC Heading" w:semiHidden="1" w:uiPriority="39" w:unhideWhenUsed="1" w:qFormat="1"/>
+    <w:lsdException w:name="Plain Table 1" w:uiPriority="41"/>
+    <w:lsdException w:name="Plain Table 2" w:uiPriority="42"/>
+    <w:lsdException w:name="Plain Table 3" w:uiPriority="43"/>
+    <w:lsdException w:name="Plain Table 4" w:uiPriority="44"/>
+    <w:lsdException w:name="Plain Table 5" w:uiPriority="45"/>
+    <w:lsdException w:name="Grid Table Light" w:uiPriority="40"/>
+    <w:lsdException w:name="Grid Table 1 Light" w:uiPriority="46"/>
+    <w:lsdException w:name="Grid Table 2" w:uiPriority="47"/>
+    <w:lsdException w:name="Grid Table 3" w:uiPriority="48"/>
+    <w:lsdException w:name="Grid Table 4" w:uiPriority="49"/>
+    <w:lsdException w:name="Grid Table 5 Dark" w:uiPriority="50"/>
+    <w:lsdException w:name="Grid Table 6 Colorful" w:uiPriority="51"/>
+    <w:lsdException w:name="Grid Table 7 Colorful" w:uiPriority="52"/>
+    <w:lsdException w:name="Grid Table 1 Light Accent 1" w:uiPriority="46"/>
+    <w:lsdException w:name="Grid Table 2 Accent 1" w:uiPriority="47"/>
+    <w:lsdException w:name="Grid Table 3 Accent 1" w:uiPriority="48"/>
+    <w:lsdException w:name="Grid Table 4 Accent 1" w:uiPriority="49"/>
+    <w:lsdException w:name="Grid Table 5 Dark Accent 1" w:uiPriority="50"/>
+    <w:lsdException w:name="Grid Table 6 Colorful Accent 1" w:uiPriority="51"/>
+    <w:lsdException w:name="Grid Table 7 Colorful Accent 1" w:uiPriority="52"/>
+    <w:lsdException w:name="Grid Table 1 Light Accent 2" w:uiPriority="46"/>
+    <w:lsdException w:name="Grid Table 2 Accent 2" w:uiPriority="47"/>
+    <w:lsdException w:name="Grid Table 3 Accent 2" w:uiPriority="48"/>
+    <w:lsdException w:name="Grid Table 4 Accent 2" w:uiPriority="49"/>
+    <w:lsdException w:name="Grid Table 5 Dark Accent 2" w:uiPriority="50"/>
+    <w:lsdException w:name="Grid Table 6 Colorful Accent 2" w:uiPriority="51"/>
+    <w:lsdException w:name="Grid Table 7 Colorful Accent 2" w:uiPriority="52"/>
+    <w:lsdException w:name="Grid Table 1 Light Accent 3" w:uiPriority="46"/>
+    <w:lsdException w:name="Grid Table 2 Accent 3" w:uiPriority="47"/>
+    <w:lsdException w:name="Grid Table 3 Accent 3" w:uiPriority="48"/>
+    <w:lsdException w:name="Grid Table 4 Accent 3" w:uiPriority="49"/>
+    <w:lsdException w:name="Grid Table 5 Dark Accent 3" w:uiPriority="50"/>
+    <w:lsdException w:name="Grid Table 6 Colorful Accent 3" w:uiPriority="51"/>
+    <w:lsdException w:name="Grid Table 7 Colorful Accent 3" w:uiPriority="52"/>
+    <w:lsdException w:name="Grid Table 1 Light Accent 4" w:uiPriority="46"/>
+    <w:lsdException w:name="Grid Table 2 Accent 4" w:uiPriority="47"/>
+    <w:lsdException w:name="Grid Table 3 Accent 4" w:uiPriority="48"/>
+    <w:lsdException w:name="Grid Table 4 Accent 4" w:uiPriority="49"/>
+    <w:lsdException w:name="Grid Table 5 Dark Accent 4" w:uiPriority="50"/>
+    <w:lsdException w:name="Grid Table 6 Colorful Accent 4" w:uiPriority="51"/>
+    <w:lsdException w:name="Grid Table 7 Colorful Accent 4" w:uiPriority="52"/>
+    <w:lsdException w:name="Grid Table 1 Light Accent 5" w:uiPriority="46"/>
+    <w:lsdException w:name="Grid Table 2 Accent 5" w:uiPriority="47"/>
+    <w:lsdException w:name="Grid Table 3 Accent 5" w:uiPriority="48"/>
+    <w:lsdException w:name="Grid Table 4 Accent 5" w:uiPriority="49"/>
+    <w:lsdException w:name="Grid Table 5 Dark Accent 5" w:uiPriority="50"/>
+    <w:lsdException w:name="Grid Table 6 Colorful Accent 5" w:uiPriority="51"/>
+    <w:lsdException w:name="Grid Table 7 Colorful Accent 5" w:uiPriority="52"/>
+    <w:lsdException w:name="Grid Table 1 Light Accent 6" w:uiPriority="46"/>
+    <w:lsdException w:name="Grid Table 2 Accent 6" w:uiPriority="47"/>
+    <w:lsdException w:name="Grid Table 3 Accent 6" w:uiPriority="48"/>
+    <w:lsdException w:name="Grid Table 4 Accent 6" w:uiPriority="49"/>
+    <w:lsdException w:name="Grid Table 5 Dark Accent 6" w:uiPriority="50"/>
+    <w:lsdException w:name="Grid Table 6 Colorful Accent 6" w:uiPriority="51"/>
+    <w:lsdException w:name="Grid Table 7 Colorful Accent 6" w:uiPriority="52"/>
+    <w:lsdException w:name="List Table 1 Light" w:uiPriority="46"/>
+    <w:lsdException w:name="List Table 2" w:uiPriority="47"/>
+    <w:lsdException w:name="List Table 3" w:uiPriority="48"/>
+    <w:lsdException w:name="List Table 4" w:uiPriority="49"/>
+    <w:lsdException w:name="List Table 5 Dark" w:uiPriority="50"/>
+    <w:lsdException w:name="List Table 6 Colorful" w:uiPriority="51"/>
+    <w:lsdException w:name="List Table 7 Colorful" w:uiPriority="52"/>
+    <w:lsdException w:name="List Table 1 Light Accent 1" w:uiPriority="46"/>
+    <w:lsdException w:name="List Table 2 Accent 1" w:uiPriority="47"/>
+    <w:lsdException w:name="List Table 3 Accent 1" w:uiPriority="48"/>
+    <w:lsdException w:name="List Table 4 Accent 1" w:uiPriority="49"/>
+    <w:lsdException w:name="List Table 5 Dark Accent 1" w:uiPriority="50"/>
+    <w:lsdException w:name="List Table 6 Colorful Accent 1" w:uiPriority="51"/>
+    <w:lsdException w:name="List Table 7 Colorful Accent 1" w:uiPriority="52"/>
+    <w:lsdException w:name="List Table 1 Light Accent 2" w:uiPriority="46"/>
+    <w:lsdException w:name="List Table 2 Accent 2" w:uiPriority="47"/>
+    <w:lsdException w:name="List Table 3 Accent 2" w:uiPriority="48"/>
+    <w:lsdException w:name="List Table 4 Accent 2" w:uiPriority="49"/>
+    <w:lsdException w:name="List Table 5 Dark Accent 2" w:uiPriority="50"/>
+    <w:lsdException w:name="List Table 6 Colorful Accent 2" w:uiPriority="51"/>
+    <w:lsdException w:name="List Table 7 Colorful Accent 2" w:uiPriority="52"/>
+    <w:lsdException w:name="List Table 1 Light Accent 3" w:uiPriority="46"/>
+    <w:lsdException w:name="List Table 2 Accent 3" w:uiPriority="47"/>
+    <w:lsdException w:name="List Table 3 Accent 3" w:uiPriority="48"/>
+    <w:lsdException w:name="List Table 4 Accent 3" w:uiPriority="49"/>
+    <w:lsdException w:name="List Table 5 Dark Accent 3" w:uiPriority="50"/>
+    <w:lsdException w:name="List Table 6 Colorful Accent 3" w:uiPriority="51"/>
+    <w:lsdException w:name="List Table 7 Colorful Accent 3" w:uiPriority="52"/>
+    <w:lsdException w:name="List Table 1 Light Accent 4" w:uiPriority="46"/>
+    <w:lsdException w:name="List Table 2 Accent 4" w:uiPriority="47"/>
+    <w:lsdException w:name="List Table 3 Accent 4" w:uiPriority="48"/>
+    <w:lsdException w:name="List Table 4 Accent 4" w:uiPriority="49"/>
+    <w:lsdException w:name="List Table 5 Dark Accent 4" w:uiPriority="50"/>
+    <w:lsdException w:name="List Table 6 Colorful Accent 4" w:uiPriority="51"/>
+    <w:lsdException w:name="List Table 7 Colorful Accent 4" w:uiPriority="52"/>
+    <w:lsdException w:name="List Table 1 Light Accent 5" w:uiPriority="46"/>
+    <w:lsdException w:name="List Table 2 Accent 5" w:uiPriority="47"/>
+    <w:lsdException w:name="List Table 3 Accent 5" w:uiPriority="48"/>
+    <w:lsdException w:name="List Table 4 Accent 5" w:uiPriority="49"/>
+    <w:lsdException w:name="List Table 5 Dark Accent 5" w:uiPriority="50"/>
+    <w:lsdException w:name="List Table 6 Colorful Accent 5" w:uiPriority="51"/>
+    <w:lsdException w:name="List Table 7 Colorful Accent 5" w:uiPriority="52"/>
+    <w:lsdException w:name="List Table 1 Light Accent 6" w:uiPriority="46"/>
+    <w:lsdException w:name="List Table 2 Accent 6" w:uiPriority="47"/>
+    <w:lsdException w:name="List Table 3 Accent 6" w:uiPriority="48"/>
+    <w:lsdException w:name="List Table 4 Accent 6" w:uiPriority="49"/>
+    <w:lsdException w:name="List Table 5 Dark Accent 6" w:uiPriority="50"/>
+    <w:lsdException w:name="List Table 6 Colorful Accent 6" w:uiPriority="51"/>
+    <w:lsdException w:name="List Table 7 Colorful Accent 6" w:uiPriority="52"/>
   </w:latentStyles>
   <w:style w:type="paragraph" w:default="1" w:styleId="Normal">
     <w:name w:val="Normal"/>
@@ -760,234 +1481,15 @@
       <w:u w:val="single"/>
     </w:rPr>
   </w:style>
-</w:styles>
-</file>
-
-<file path=word/stylesWithEffects.xml><?xml version="1.0" encoding="utf-8"?>
-<w:styles xmlns:wpc="http://schemas.microsoft.com/office/word/2010/wordprocessingCanvas" xmlns:mc="http://schemas.openxmlformats.org/markup-compatibility/2006" xmlns:o="urn:schemas-microsoft-com:office:office" xmlns:r="http://schemas.openxmlformats.org/officeDocument/2006/relationships" xmlns:m="http://schemas.openxmlformats.org/officeDocument/2006/math" xmlns:v="urn:schemas-microsoft-com:vml" xmlns:wp14="http://schemas.microsoft.com/office/word/2010/wordprocessingDrawing" xmlns:wp="http://schemas.openxmlformats.org/drawingml/2006/wordprocessingDrawing" xmlns:w10="urn:schemas-microsoft-com:office:word" xmlns:w="http://schemas.openxmlformats.org/wordprocessingml/2006/main" xmlns:w14="http://schemas.microsoft.com/office/word/2010/wordml" xmlns:wpg="http://schemas.microsoft.com/office/word/2010/wordprocessingGroup" xmlns:wpi="http://schemas.microsoft.com/office/word/2010/wordprocessingInk" xmlns:wne="http://schemas.microsoft.com/office/word/2006/wordml" xmlns:wps="http://schemas.microsoft.com/office/word/2010/wordprocessingShape" mc:Ignorable="w14 wp14">
-  <w:docDefaults>
-    <w:rPrDefault>
-      <w:rPr>
-        <w:rFonts w:asciiTheme="minorHAnsi" w:eastAsiaTheme="minorHAnsi" w:hAnsiTheme="minorHAnsi" w:cstheme="minorBidi"/>
-        <w:sz w:val="22"/>
-        <w:szCs w:val="22"/>
-        <w:lang w:val="es-EC" w:eastAsia="en-US" w:bidi="ar-SA"/>
-      </w:rPr>
-    </w:rPrDefault>
-    <w:pPrDefault>
-      <w:pPr>
-        <w:spacing w:after="200" w:line="276" w:lineRule="auto"/>
-      </w:pPr>
-    </w:pPrDefault>
-  </w:docDefaults>
-  <w:latentStyles w:defLockedState="0" w:defUIPriority="99" w:defSemiHidden="1" w:defUnhideWhenUsed="1" w:defQFormat="0" w:count="267">
-    <w:lsdException w:name="Normal" w:semiHidden="0" w:uiPriority="0" w:unhideWhenUsed="0" w:qFormat="1"/>
-    <w:lsdException w:name="heading 1" w:semiHidden="0" w:uiPriority="9" w:unhideWhenUsed="0" w:qFormat="1"/>
-    <w:lsdException w:name="heading 2" w:uiPriority="9" w:qFormat="1"/>
-    <w:lsdException w:name="heading 3" w:uiPriority="9" w:qFormat="1"/>
-    <w:lsdException w:name="heading 4" w:uiPriority="9" w:qFormat="1"/>
-    <w:lsdException w:name="heading 5" w:uiPriority="9" w:qFormat="1"/>
-    <w:lsdException w:name="heading 6" w:uiPriority="9" w:qFormat="1"/>
-    <w:lsdException w:name="heading 7" w:uiPriority="9" w:qFormat="1"/>
-    <w:lsdException w:name="heading 8" w:uiPriority="9" w:qFormat="1"/>
-    <w:lsdException w:name="heading 9" w:uiPriority="9" w:qFormat="1"/>
-    <w:lsdException w:name="toc 1" w:uiPriority="39"/>
-    <w:lsdException w:name="toc 2" w:uiPriority="39"/>
-    <w:lsdException w:name="toc 3" w:uiPriority="39"/>
-    <w:lsdException w:name="toc 4" w:uiPriority="39"/>
-    <w:lsdException w:name="toc 5" w:uiPriority="39"/>
-    <w:lsdException w:name="toc 6" w:uiPriority="39"/>
-    <w:lsdException w:name="toc 7" w:uiPriority="39"/>
-    <w:lsdException w:name="toc 8" w:uiPriority="39"/>
-    <w:lsdException w:name="toc 9" w:uiPriority="39"/>
-    <w:lsdException w:name="caption" w:uiPriority="35" w:qFormat="1"/>
-    <w:lsdException w:name="Title" w:semiHidden="0" w:uiPriority="10" w:unhideWhenUsed="0" w:qFormat="1"/>
-    <w:lsdException w:name="Default Paragraph Font" w:uiPriority="1"/>
-    <w:lsdException w:name="Subtitle" w:semiHidden="0" w:uiPriority="11" w:unhideWhenUsed="0" w:qFormat="1"/>
-    <w:lsdException w:name="Strong" w:semiHidden="0" w:uiPriority="22" w:unhideWhenUsed="0" w:qFormat="1"/>
-    <w:lsdException w:name="Emphasis" w:semiHidden="0" w:uiPriority="20" w:unhideWhenUsed="0" w:qFormat="1"/>
-    <w:lsdException w:name="Table Grid" w:semiHidden="0" w:uiPriority="59" w:unhideWhenUsed="0"/>
-    <w:lsdException w:name="Placeholder Text" w:unhideWhenUsed="0"/>
-    <w:lsdException w:name="No Spacing" w:semiHidden="0" w:uiPriority="1" w:unhideWhenUsed="0" w:qFormat="1"/>
-    <w:lsdException w:name="Light Shading" w:semiHidden="0" w:uiPriority="60" w:unhideWhenUsed="0"/>
-    <w:lsdException w:name="Light List" w:semiHidden="0" w:uiPriority="61" w:unhideWhenUsed="0"/>
-    <w:lsdException w:name="Light Grid" w:semiHidden="0" w:uiPriority="62" w:unhideWhenUsed="0"/>
-    <w:lsdException w:name="Medium Shading 1" w:semiHidden="0" w:uiPriority="63" w:unhideWhenUsed="0"/>
-    <w:lsdException w:name="Medium Shading 2" w:semiHidden="0" w:uiPriority="64" w:unhideWhenUsed="0"/>
-    <w:lsdException w:name="Medium List 1" w:semiHidden="0" w:uiPriority="65" w:unhideWhenUsed="0"/>
-    <w:lsdException w:name="Medium List 2" w:semiHidden="0" w:uiPriority="66" w:unhideWhenUsed="0"/>
-    <w:lsdException w:name="Medium Grid 1" w:semiHidden="0" w:uiPriority="67" w:unhideWhenUsed="0"/>
-    <w:lsdException w:name="Medium Grid 2" w:semiHidden="0" w:uiPriority="68" w:unhideWhenUsed="0"/>
-    <w:lsdException w:name="Medium Grid 3" w:semiHidden="0" w:uiPriority="69" w:unhideWhenUsed="0"/>
-    <w:lsdException w:name="Dark List" w:semiHidden="0" w:uiPriority="70" w:unhideWhenUsed="0"/>
-    <w:lsdException w:name="Colorful Shading" w:semiHidden="0" w:uiPriority="71" w:unhideWhenUsed="0"/>
-    <w:lsdException w:name="Colorful List" w:semiHidden="0" w:uiPriority="72" w:unhideWhenUsed="0"/>
-    <w:lsdException w:name="Colorful Grid" w:semiHidden="0" w:uiPriority="73" w:unhideWhenUsed="0"/>
-    <w:lsdException w:name="Light Shading Accent 1" w:semiHidden="0" w:uiPriority="60" w:unhideWhenUsed="0"/>
-    <w:lsdException w:name="Light List Accent 1" w:semiHidden="0" w:uiPriority="61" w:unhideWhenUsed="0"/>
-    <w:lsdException w:name="Light Grid Accent 1" w:semiHidden="0" w:uiPriority="62" w:unhideWhenUsed="0"/>
-    <w:lsdException w:name="Medium Shading 1 Accent 1" w:semiHidden="0" w:uiPriority="63" w:unhideWhenUsed="0"/>
-    <w:lsdException w:name="Medium Shading 2 Accent 1" w:semiHidden="0" w:uiPriority="64" w:unhideWhenUsed="0"/>
-    <w:lsdException w:name="Medium List 1 Accent 1" w:semiHidden="0" w:uiPriority="65" w:unhideWhenUsed="0"/>
-    <w:lsdException w:name="Revision" w:unhideWhenUsed="0"/>
-    <w:lsdException w:name="List Paragraph" w:semiHidden="0" w:uiPriority="34" w:unhideWhenUsed="0" w:qFormat="1"/>
-    <w:lsdException w:name="Quote" w:semiHidden="0" w:uiPriority="29" w:unhideWhenUsed="0" w:qFormat="1"/>
-    <w:lsdException w:name="Intense Quote" w:semiHidden="0" w:uiPriority="30" w:unhideWhenUsed="0" w:qFormat="1"/>
-    <w:lsdException w:name="Medium List 2 Accent 1" w:semiHidden="0" w:uiPriority="66" w:unhideWhenUsed="0"/>
-    <w:lsdException w:name="Medium Grid 1 Accent 1" w:semiHidden="0" w:uiPriority="67" w:unhideWhenUsed="0"/>
-    <w:lsdException w:name="Medium Grid 2 Accent 1" w:semiHidden="0" w:uiPriority="68" w:unhideWhenUsed="0"/>
-    <w:lsdException w:name="Medium Grid 3 Accent 1" w:semiHidden="0" w:uiPriority="69" w:unhideWhenUsed="0"/>
-    <w:lsdException w:name="Dark List Accent 1" w:semiHidden="0" w:uiPriority="70" w:unhideWhenUsed="0"/>
-    <w:lsdException w:name="Colorful Shading Accent 1" w:semiHidden="0" w:uiPriority="71" w:unhideWhenUsed="0"/>
-    <w:lsdException w:name="Colorful List Accent 1" w:semiHidden="0" w:uiPriority="72" w:unhideWhenUsed="0"/>
-    <w:lsdException w:name="Colorful Grid Accent 1" w:semiHidden="0" w:uiPriority="73" w:unhideWhenUsed="0"/>
-    <w:lsdException w:name="Light Shading Accent 2" w:semiHidden="0" w:uiPriority="60" w:unhideWhenUsed="0"/>
-    <w:lsdException w:name="Light List Accent 2" w:semiHidden="0" w:uiPriority="61" w:unhideWhenUsed="0"/>
-    <w:lsdException w:name="Light Grid Accent 2" w:semiHidden="0" w:uiPriority="62" w:unhideWhenUsed="0"/>
-    <w:lsdException w:name="Medium Shading 1 Accent 2" w:semiHidden="0" w:uiPriority="63" w:unhideWhenUsed="0"/>
-    <w:lsdException w:name="Medium Shading 2 Accent 2" w:semiHidden="0" w:uiPriority="64" w:unhideWhenUsed="0"/>
-    <w:lsdException w:name="Medium List 1 Accent 2" w:semiHidden="0" w:uiPriority="65" w:unhideWhenUsed="0"/>
-    <w:lsdException w:name="Medium List 2 Accent 2" w:semiHidden="0" w:uiPriority="66" w:unhideWhenUsed="0"/>
-    <w:lsdException w:name="Medium Grid 1 Accent 2" w:semiHidden="0" w:uiPriority="67" w:unhideWhenUsed="0"/>
-    <w:lsdException w:name="Medium Grid 2 Accent 2" w:semiHidden="0" w:uiPriority="68" w:unhideWhenUsed="0"/>
-    <w:lsdException w:name="Medium Grid 3 Accent 2" w:semiHidden="0" w:uiPriority="69" w:unhideWhenUsed="0"/>
-    <w:lsdException w:name="Dark List Accent 2" w:semiHidden="0" w:uiPriority="70" w:unhideWhenUsed="0"/>
-    <w:lsdException w:name="Colorful Shading Accent 2" w:semiHidden="0" w:uiPriority="71" w:unhideWhenUsed="0"/>
-    <w:lsdException w:name="Colorful List Accent 2" w:semiHidden="0" w:uiPriority="72" w:unhideWhenUsed="0"/>
-    <w:lsdException w:name="Colorful Grid Accent 2" w:semiHidden="0" w:uiPriority="73" w:unhideWhenUsed="0"/>
-    <w:lsdException w:name="Light Shading Accent 3" w:semiHidden="0" w:uiPriority="60" w:unhideWhenUsed="0"/>
-    <w:lsdException w:name="Light List Accent 3" w:semiHidden="0" w:uiPriority="61" w:unhideWhenUsed="0"/>
-    <w:lsdException w:name="Light Grid Accent 3" w:semiHidden="0" w:uiPriority="62" w:unhideWhenUsed="0"/>
-    <w:lsdException w:name="Medium Shading 1 Accent 3" w:semiHidden="0" w:uiPriority="63" w:unhideWhenUsed="0"/>
-    <w:lsdException w:name="Medium Shading 2 Accent 3" w:semiHidden="0" w:uiPriority="64" w:unhideWhenUsed="0"/>
-    <w:lsdException w:name="Medium List 1 Accent 3" w:semiHidden="0" w:uiPriority="65" w:unhideWhenUsed="0"/>
-    <w:lsdException w:name="Medium List 2 Accent 3" w:semiHidden="0" w:uiPriority="66" w:unhideWhenUsed="0"/>
-    <w:lsdException w:name="Medium Grid 1 Accent 3" w:semiHidden="0" w:uiPriority="67" w:unhideWhenUsed="0"/>
-    <w:lsdException w:name="Medium Grid 2 Accent 3" w:semiHidden="0" w:uiPriority="68" w:unhideWhenUsed="0"/>
-    <w:lsdException w:name="Medium Grid 3 Accent 3" w:semiHidden="0" w:uiPriority="69" w:unhideWhenUsed="0"/>
-    <w:lsdException w:name="Dark List Accent 3" w:semiHidden="0" w:uiPriority="70" w:unhideWhenUsed="0"/>
-    <w:lsdException w:name="Colorful Shading Accent 3" w:semiHidden="0" w:uiPriority="71" w:unhideWhenUsed="0"/>
-    <w:lsdException w:name="Colorful List Accent 3" w:semiHidden="0" w:uiPriority="72" w:unhideWhenUsed="0"/>
-    <w:lsdException w:name="Colorful Grid Accent 3" w:semiHidden="0" w:uiPriority="73" w:unhideWhenUsed="0"/>
-    <w:lsdException w:name="Light Shading Accent 4" w:semiHidden="0" w:uiPriority="60" w:unhideWhenUsed="0"/>
-    <w:lsdException w:name="Light List Accent 4" w:semiHidden="0" w:uiPriority="61" w:unhideWhenUsed="0"/>
-    <w:lsdException w:name="Light Grid Accent 4" w:semiHidden="0" w:uiPriority="62" w:unhideWhenUsed="0"/>
-    <w:lsdException w:name="Medium Shading 1 Accent 4" w:semiHidden="0" w:uiPriority="63" w:unhideWhenUsed="0"/>
-    <w:lsdException w:name="Medium Shading 2 Accent 4" w:semiHidden="0" w:uiPriority="64" w:unhideWhenUsed="0"/>
-    <w:lsdException w:name="Medium List 1 Accent 4" w:semiHidden="0" w:uiPriority="65" w:unhideWhenUsed="0"/>
-    <w:lsdException w:name="Medium List 2 Accent 4" w:semiHidden="0" w:uiPriority="66" w:unhideWhenUsed="0"/>
-    <w:lsdException w:name="Medium Grid 1 Accent 4" w:semiHidden="0" w:uiPriority="67" w:unhideWhenUsed="0"/>
-    <w:lsdException w:name="Medium Grid 2 Accent 4" w:semiHidden="0" w:uiPriority="68" w:unhideWhenUsed="0"/>
-    <w:lsdException w:name="Medium Grid 3 Accent 4" w:semiHidden="0" w:uiPriority="69" w:unhideWhenUsed="0"/>
-    <w:lsdException w:name="Dark List Accent 4" w:semiHidden="0" w:uiPriority="70" w:unhideWhenUsed="0"/>
-    <w:lsdException w:name="Colorful Shading Accent 4" w:semiHidden="0" w:uiPriority="71" w:unhideWhenUsed="0"/>
-    <w:lsdException w:name="Colorful List Accent 4" w:semiHidden="0" w:uiPriority="72" w:unhideWhenUsed="0"/>
-    <w:lsdException w:name="Colorful Grid Accent 4" w:semiHidden="0" w:uiPriority="73" w:unhideWhenUsed="0"/>
-    <w:lsdException w:name="Light Shading Accent 5" w:semiHidden="0" w:uiPriority="60" w:unhideWhenUsed="0"/>
-    <w:lsdException w:name="Light List Accent 5" w:semiHidden="0" w:uiPriority="61" w:unhideWhenUsed="0"/>
-    <w:lsdException w:name="Light Grid Accent 5" w:semiHidden="0" w:uiPriority="62" w:unhideWhenUsed="0"/>
-    <w:lsdException w:name="Medium Shading 1 Accent 5" w:semiHidden="0" w:uiPriority="63" w:unhideWhenUsed="0"/>
-    <w:lsdException w:name="Medium Shading 2 Accent 5" w:semiHidden="0" w:uiPriority="64" w:unhideWhenUsed="0"/>
-    <w:lsdException w:name="Medium List 1 Accent 5" w:semiHidden="0" w:uiPriority="65" w:unhideWhenUsed="0"/>
-    <w:lsdException w:name="Medium List 2 Accent 5" w:semiHidden="0" w:uiPriority="66" w:unhideWhenUsed="0"/>
-    <w:lsdException w:name="Medium Grid 1 Accent 5" w:semiHidden="0" w:uiPriority="67" w:unhideWhenUsed="0"/>
-    <w:lsdException w:name="Medium Grid 2 Accent 5" w:semiHidden="0" w:uiPriority="68" w:unhideWhenUsed="0"/>
-    <w:lsdException w:name="Medium Grid 3 Accent 5" w:semiHidden="0" w:uiPriority="69" w:unhideWhenUsed="0"/>
-    <w:lsdException w:name="Dark List Accent 5" w:semiHidden="0" w:uiPriority="70" w:unhideWhenUsed="0"/>
-    <w:lsdException w:name="Colorful Shading Accent 5" w:semiHidden="0" w:uiPriority="71" w:unhideWhenUsed="0"/>
-    <w:lsdException w:name="Colorful List Accent 5" w:semiHidden="0" w:uiPriority="72" w:unhideWhenUsed="0"/>
-    <w:lsdException w:name="Colorful Grid Accent 5" w:semiHidden="0" w:uiPriority="73" w:unhideWhenUsed="0"/>
-    <w:lsdException w:name="Light Shading Accent 6" w:semiHidden="0" w:uiPriority="60" w:unhideWhenUsed="0"/>
-    <w:lsdException w:name="Light List Accent 6" w:semiHidden="0" w:uiPriority="61" w:unhideWhenUsed="0"/>
-    <w:lsdException w:name="Light Grid Accent 6" w:semiHidden="0" w:uiPriority="62" w:unhideWhenUsed="0"/>
-    <w:lsdException w:name="Medium Shading 1 Accent 6" w:semiHidden="0" w:uiPriority="63" w:unhideWhenUsed="0"/>
-    <w:lsdException w:name="Medium Shading 2 Accent 6" w:semiHidden="0" w:uiPriority="64" w:unhideWhenUsed="0"/>
-    <w:lsdException w:name="Medium List 1 Accent 6" w:semiHidden="0" w:uiPriority="65" w:unhideWhenUsed="0"/>
-    <w:lsdException w:name="Medium List 2 Accent 6" w:semiHidden="0" w:uiPriority="66" w:unhideWhenUsed="0"/>
-    <w:lsdException w:name="Medium Grid 1 Accent 6" w:semiHidden="0" w:uiPriority="67" w:unhideWhenUsed="0"/>
-    <w:lsdException w:name="Medium Grid 2 Accent 6" w:semiHidden="0" w:uiPriority="68" w:unhideWhenUsed="0"/>
-    <w:lsdException w:name="Medium Grid 3 Accent 6" w:semiHidden="0" w:uiPriority="69" w:unhideWhenUsed="0"/>
-    <w:lsdException w:name="Dark List Accent 6" w:semiHidden="0" w:uiPriority="70" w:unhideWhenUsed="0"/>
-    <w:lsdException w:name="Colorful Shading Accent 6" w:semiHidden="0" w:uiPriority="71" w:unhideWhenUsed="0"/>
-    <w:lsdException w:name="Colorful List Accent 6" w:semiHidden="0" w:uiPriority="72" w:unhideWhenUsed="0"/>
-    <w:lsdException w:name="Colorful Grid Accent 6" w:semiHidden="0" w:uiPriority="73" w:unhideWhenUsed="0"/>
-    <w:lsdException w:name="Subtle Emphasis" w:semiHidden="0" w:uiPriority="19" w:unhideWhenUsed="0" w:qFormat="1"/>
-    <w:lsdException w:name="Intense Emphasis" w:semiHidden="0" w:uiPriority="21" w:unhideWhenUsed="0" w:qFormat="1"/>
-    <w:lsdException w:name="Subtle Reference" w:semiHidden="0" w:uiPriority="31" w:unhideWhenUsed="0" w:qFormat="1"/>
-    <w:lsdException w:name="Intense Reference" w:semiHidden="0" w:uiPriority="32" w:unhideWhenUsed="0" w:qFormat="1"/>
-    <w:lsdException w:name="Book Title" w:semiHidden="0" w:uiPriority="33" w:unhideWhenUsed="0" w:qFormat="1"/>
-    <w:lsdException w:name="Bibliography" w:uiPriority="37"/>
-    <w:lsdException w:name="TOC Heading" w:uiPriority="39" w:qFormat="1"/>
-  </w:latentStyles>
-  <w:style w:type="paragraph" w:default="1" w:styleId="Normal">
-    <w:name w:val="Normal"/>
-    <w:qFormat/>
-  </w:style>
-  <w:style w:type="character" w:default="1" w:styleId="Fuentedeprrafopredeter">
-    <w:name w:val="Default Paragraph Font"/>
-    <w:uiPriority w:val="1"/>
-    <w:semiHidden/>
-    <w:unhideWhenUsed/>
-  </w:style>
-  <w:style w:type="table" w:default="1" w:styleId="Tablanormal">
-    <w:name w:val="Normal Table"/>
+  <w:style w:type="character" w:styleId="Hipervnculovisitado">
+    <w:name w:val="FollowedHyperlink"/>
+    <w:basedOn w:val="Fuentedeprrafopredeter"/>
     <w:uiPriority w:val="99"/>
     <w:semiHidden/>
     <w:unhideWhenUsed/>
-    <w:tblPr>
-      <w:tblInd w:w="0" w:type="dxa"/>
-      <w:tblCellMar>
-        <w:top w:w="0" w:type="dxa"/>
-        <w:left w:w="108" w:type="dxa"/>
-        <w:bottom w:w="0" w:type="dxa"/>
-        <w:right w:w="108" w:type="dxa"/>
-      </w:tblCellMar>
-    </w:tblPr>
-  </w:style>
-  <w:style w:type="numbering" w:default="1" w:styleId="Sinlista">
-    <w:name w:val="No List"/>
-    <w:uiPriority w:val="99"/>
-    <w:semiHidden/>
-    <w:unhideWhenUsed/>
-  </w:style>
-  <w:style w:type="paragraph" w:styleId="Textodeglobo">
-    <w:name w:val="Balloon Text"/>
-    <w:basedOn w:val="Normal"/>
-    <w:link w:val="TextodegloboCar"/>
-    <w:uiPriority w:val="99"/>
-    <w:semiHidden/>
-    <w:unhideWhenUsed/>
-    <w:rsid w:val="0002343E"/>
-    <w:pPr>
-      <w:spacing w:after="0" w:line="240" w:lineRule="auto"/>
-    </w:pPr>
+    <w:rsid w:val="00087734"/>
     <w:rPr>
-      <w:rFonts w:ascii="Tahoma" w:hAnsi="Tahoma" w:cs="Tahoma"/>
-      <w:sz w:val="16"/>
-      <w:szCs w:val="16"/>
-    </w:rPr>
-  </w:style>
-  <w:style w:type="character" w:customStyle="1" w:styleId="TextodegloboCar">
-    <w:name w:val="Texto de globo Car"/>
-    <w:basedOn w:val="Fuentedeprrafopredeter"/>
-    <w:link w:val="Textodeglobo"/>
-    <w:uiPriority w:val="99"/>
-    <w:semiHidden/>
-    <w:rsid w:val="0002343E"/>
-    <w:rPr>
-      <w:rFonts w:ascii="Tahoma" w:hAnsi="Tahoma" w:cs="Tahoma"/>
-      <w:sz w:val="16"/>
-      <w:szCs w:val="16"/>
-    </w:rPr>
-  </w:style>
-  <w:style w:type="character" w:styleId="Hipervnculo">
-    <w:name w:val="Hyperlink"/>
-    <w:basedOn w:val="Fuentedeprrafopredeter"/>
-    <w:uiPriority w:val="99"/>
-    <w:unhideWhenUsed/>
-    <w:rsid w:val="0035646B"/>
-    <w:rPr>
-      <w:color w:val="0000FF" w:themeColor="hyperlink"/>
+      <w:color w:val="800080" w:themeColor="followedHyperlink"/>
       <w:u w:val="single"/>
     </w:rPr>
   </w:style>

</xml_diff>